<commit_message>
fixed min,max fixed check function added eqTex support
</commit_message>
<xml_diff>
--- a/Example/CheatSheet/tVar.docx
+++ b/Example/CheatSheet/tVar.docx
@@ -9,12 +9,16 @@
           <w:lang w:val="en-GB"/>
         </w:rPr>
       </w:pPr>
+      <w:proofErr w:type="spellStart"/>
+      <w:proofErr w:type="gramStart"/>
       <w:r>
         <w:rPr>
           <w:lang w:val="en-GB"/>
         </w:rPr>
         <w:t>tVar</w:t>
       </w:r>
+      <w:proofErr w:type="spellEnd"/>
+      <w:proofErr w:type="gramEnd"/>
     </w:p>
     <w:p>
       <w:pPr>
@@ -23,39 +27,71 @@
           <w:lang w:val="en-GB"/>
         </w:rPr>
       </w:pPr>
+      <w:proofErr w:type="spellStart"/>
       <w:r>
         <w:rPr>
           <w:lang w:val="en-GB"/>
         </w:rPr>
         <w:t>Init</w:t>
       </w:r>
-    </w:p>
-    <w:p>
-      <w:pPr>
-        <w:pStyle w:val="Inhalt"/>
-        <w:rPr>
-          <w:lang w:val="en-GB"/>
-        </w:rPr>
-      </w:pPr>
-      <w:r>
-        <w:rPr>
-          <w:lang w:val="en-GB"/>
-        </w:rPr>
-        <w:t>require("../tVar.lua")</w:t>
-      </w:r>
-    </w:p>
-    <w:p>
-      <w:pPr>
-        <w:pStyle w:val="Inhalt"/>
-        <w:rPr>
-          <w:lang w:val="en-GB"/>
-        </w:rPr>
-      </w:pPr>
-      <w:r>
-        <w:rPr>
-          <w:lang w:val="en-GB"/>
-        </w:rPr>
-        <w:t>matrix = require("../matrix")</w:t>
+      <w:proofErr w:type="spellEnd"/>
+    </w:p>
+    <w:p>
+      <w:pPr>
+        <w:pStyle w:val="Inhalt"/>
+        <w:rPr>
+          <w:lang w:val="en-GB"/>
+        </w:rPr>
+      </w:pPr>
+      <w:proofErr w:type="gramStart"/>
+      <w:r>
+        <w:rPr>
+          <w:lang w:val="en-GB"/>
+        </w:rPr>
+        <w:t>require(</w:t>
+      </w:r>
+      <w:proofErr w:type="gramEnd"/>
+      <w:r>
+        <w:rPr>
+          <w:lang w:val="en-GB"/>
+        </w:rPr>
+        <w:t>"../</w:t>
+      </w:r>
+      <w:proofErr w:type="spellStart"/>
+      <w:r>
+        <w:rPr>
+          <w:lang w:val="en-GB"/>
+        </w:rPr>
+        <w:t>tVar.lua</w:t>
+      </w:r>
+      <w:proofErr w:type="spellEnd"/>
+      <w:r>
+        <w:rPr>
+          <w:lang w:val="en-GB"/>
+        </w:rPr>
+        <w:t>")</w:t>
+      </w:r>
+    </w:p>
+    <w:p>
+      <w:pPr>
+        <w:pStyle w:val="Inhalt"/>
+        <w:rPr>
+          <w:lang w:val="en-GB"/>
+        </w:rPr>
+      </w:pPr>
+      <w:proofErr w:type="gramStart"/>
+      <w:r>
+        <w:rPr>
+          <w:lang w:val="en-GB"/>
+        </w:rPr>
+        <w:t>matrix</w:t>
+      </w:r>
+      <w:proofErr w:type="gramEnd"/>
+      <w:r>
+        <w:rPr>
+          <w:lang w:val="en-GB"/>
+        </w:rPr>
+        <w:t xml:space="preserve"> = require("../matrix")</w:t>
       </w:r>
     </w:p>
     <w:p>
@@ -81,63 +117,117 @@
         <w:rPr>
           <w:lang w:val="en-GB"/>
         </w:rPr>
-        <w:t xml:space="preserve"> tVar.</w:t>
-      </w:r>
-    </w:p>
-    <w:p>
-      <w:pPr>
-        <w:pStyle w:val="Inhalt"/>
-        <w:rPr>
-          <w:lang w:val="en-GB"/>
-        </w:rPr>
-      </w:pPr>
-      <w:r>
-        <w:rPr>
-          <w:lang w:val="en-GB"/>
-        </w:rPr>
-        <w:t>numFormat = "%.3f"</w:t>
-      </w:r>
-    </w:p>
-    <w:p>
-      <w:pPr>
-        <w:pStyle w:val="Inhalt"/>
-        <w:rPr>
-          <w:lang w:val="en-GB"/>
-        </w:rPr>
-      </w:pPr>
-      <w:r>
-        <w:rPr>
-          <w:lang w:val="en-GB"/>
-        </w:rPr>
-        <w:t>mathEnviroment = "align"</w:t>
-      </w:r>
-    </w:p>
-    <w:p>
-      <w:pPr>
-        <w:pStyle w:val="Inhalt"/>
-        <w:rPr>
-          <w:lang w:val="en-GB"/>
-        </w:rPr>
-      </w:pPr>
-      <w:r>
-        <w:rPr>
-          <w:lang w:val="en-GB"/>
-        </w:rPr>
-        <w:t>debugMode = "off"</w:t>
-      </w:r>
-    </w:p>
-    <w:p>
-      <w:pPr>
-        <w:pStyle w:val="Inhalt"/>
-        <w:rPr>
-          <w:lang w:val="en-GB"/>
-        </w:rPr>
-      </w:pPr>
-      <w:r>
-        <w:rPr>
-          <w:lang w:val="en-GB"/>
-        </w:rPr>
-        <w:t xml:space="preserve">outputMode = "RES" </w:t>
+        <w:t xml:space="preserve"> </w:t>
+      </w:r>
+      <w:proofErr w:type="spellStart"/>
+      <w:r>
+        <w:rPr>
+          <w:lang w:val="en-GB"/>
+        </w:rPr>
+        <w:t>tVar</w:t>
+      </w:r>
+      <w:proofErr w:type="spellEnd"/>
+      <w:r>
+        <w:rPr>
+          <w:lang w:val="en-GB"/>
+        </w:rPr>
+        <w:t>.</w:t>
+      </w:r>
+    </w:p>
+    <w:p>
+      <w:pPr>
+        <w:pStyle w:val="Inhalt"/>
+        <w:rPr>
+          <w:lang w:val="en-GB"/>
+        </w:rPr>
+      </w:pPr>
+      <w:proofErr w:type="spellStart"/>
+      <w:proofErr w:type="gramStart"/>
+      <w:r>
+        <w:rPr>
+          <w:lang w:val="en-GB"/>
+        </w:rPr>
+        <w:t>numFormat</w:t>
+      </w:r>
+      <w:proofErr w:type="spellEnd"/>
+      <w:proofErr w:type="gramEnd"/>
+      <w:r>
+        <w:rPr>
+          <w:lang w:val="en-GB"/>
+        </w:rPr>
+        <w:t xml:space="preserve"> = "%.3f"</w:t>
+      </w:r>
+    </w:p>
+    <w:p>
+      <w:pPr>
+        <w:pStyle w:val="Inhalt"/>
+        <w:rPr>
+          <w:lang w:val="en-GB"/>
+        </w:rPr>
+      </w:pPr>
+      <w:proofErr w:type="spellStart"/>
+      <w:proofErr w:type="gramStart"/>
+      <w:r>
+        <w:rPr>
+          <w:lang w:val="en-GB"/>
+        </w:rPr>
+        <w:t>mathEnviroment</w:t>
+      </w:r>
+      <w:proofErr w:type="spellEnd"/>
+      <w:proofErr w:type="gramEnd"/>
+      <w:r>
+        <w:rPr>
+          <w:lang w:val="en-GB"/>
+        </w:rPr>
+        <w:t xml:space="preserve"> = "align"</w:t>
+      </w:r>
+    </w:p>
+    <w:p>
+      <w:pPr>
+        <w:pStyle w:val="Inhalt"/>
+        <w:rPr>
+          <w:lang w:val="en-GB"/>
+        </w:rPr>
+      </w:pPr>
+      <w:proofErr w:type="spellStart"/>
+      <w:proofErr w:type="gramStart"/>
+      <w:r>
+        <w:rPr>
+          <w:lang w:val="en-GB"/>
+        </w:rPr>
+        <w:t>debugMode</w:t>
+      </w:r>
+      <w:proofErr w:type="spellEnd"/>
+      <w:proofErr w:type="gramEnd"/>
+      <w:r>
+        <w:rPr>
+          <w:lang w:val="en-GB"/>
+        </w:rPr>
+        <w:t xml:space="preserve"> = "off"</w:t>
+      </w:r>
+    </w:p>
+    <w:p>
+      <w:pPr>
+        <w:pStyle w:val="Inhalt"/>
+        <w:rPr>
+          <w:lang w:val="en-GB"/>
+        </w:rPr>
+      </w:pPr>
+      <w:proofErr w:type="spellStart"/>
+      <w:proofErr w:type="gramStart"/>
+      <w:r>
+        <w:rPr>
+          <w:lang w:val="en-GB"/>
+        </w:rPr>
+        <w:t>outputMode</w:t>
+      </w:r>
+      <w:proofErr w:type="spellEnd"/>
+      <w:proofErr w:type="gramEnd"/>
+      <w:r>
+        <w:rPr>
+          <w:lang w:val="en-GB"/>
+        </w:rPr>
+        <w:t xml:space="preserve"> = "RES" </w:t>
       </w:r>
       <w:r>
         <w:rPr>
@@ -159,11 +249,61 @@
           <w:lang w:val="en-GB"/>
         </w:rPr>
       </w:pPr>
-      <w:r>
-        <w:rPr>
-          <w:lang w:val="en-GB"/>
-        </w:rPr>
-        <w:t>numeration = true</w:t>
+      <w:proofErr w:type="gramStart"/>
+      <w:r>
+        <w:rPr>
+          <w:lang w:val="en-GB"/>
+        </w:rPr>
+        <w:t>numeration</w:t>
+      </w:r>
+      <w:proofErr w:type="gramEnd"/>
+      <w:r>
+        <w:rPr>
+          <w:lang w:val="en-GB"/>
+        </w:rPr>
+        <w:t xml:space="preserve"> = true</w:t>
+      </w:r>
+    </w:p>
+    <w:p>
+      <w:pPr>
+        <w:pStyle w:val="Inhalt"/>
+        <w:rPr>
+          <w:lang w:val="en-GB"/>
+        </w:rPr>
+      </w:pPr>
+      <w:proofErr w:type="spellStart"/>
+      <w:proofErr w:type="gramStart"/>
+      <w:r>
+        <w:rPr>
+          <w:lang w:val="en-GB"/>
+        </w:rPr>
+        <w:t>decimalSeparator</w:t>
+      </w:r>
+      <w:proofErr w:type="spellEnd"/>
+      <w:proofErr w:type="gramEnd"/>
+      <w:r>
+        <w:rPr>
+          <w:lang w:val="en-GB"/>
+        </w:rPr>
+        <w:t xml:space="preserve"> = </w:t>
+      </w:r>
+      <w:r>
+        <w:rPr>
+          <w:lang w:val="en-GB"/>
+        </w:rPr>
+        <w:t>"</w:t>
+      </w:r>
+      <w:r>
+        <w:rPr>
+          <w:lang w:val="en-GB"/>
+        </w:rPr>
+        <w:t>.</w:t>
+      </w:r>
+      <w:r>
+        <w:rPr>
+          <w:lang w:val="en-GB"/>
+        </w:rPr>
+        <w:t>"</w:t>
       </w:r>
     </w:p>
     <w:p>
@@ -187,34 +327,67 @@
           <w:lang w:val="en-GB"/>
         </w:rPr>
       </w:pPr>
-      <w:r>
-        <w:rPr>
-          <w:lang w:val="en-GB"/>
-        </w:rPr>
-        <w:t>tVar:New(0.04,"r_{se}")</w:t>
-      </w:r>
-    </w:p>
-    <w:p>
-      <w:pPr>
-        <w:pStyle w:val="Inhalt"/>
-        <w:rPr>
-          <w:lang w:val="en-GB"/>
-        </w:rPr>
-      </w:pPr>
-      <w:r>
-        <w:rPr>
-          <w:lang w:val="en-GB"/>
-        </w:rPr>
-        <w:t>tVec:New({10,2,7},"v_{1}")</w:t>
-      </w:r>
-    </w:p>
-    <w:p>
-      <w:pPr>
-        <w:pStyle w:val="Inhalt"/>
-        <w:rPr>
-          <w:lang w:val="en-GB"/>
-        </w:rPr>
-      </w:pPr>
+      <w:proofErr w:type="spellStart"/>
+      <w:proofErr w:type="gramStart"/>
+      <w:r>
+        <w:rPr>
+          <w:lang w:val="en-GB"/>
+        </w:rPr>
+        <w:t>tVar:</w:t>
+      </w:r>
+      <w:proofErr w:type="gramEnd"/>
+      <w:r>
+        <w:rPr>
+          <w:lang w:val="en-GB"/>
+        </w:rPr>
+        <w:t>New</w:t>
+      </w:r>
+      <w:proofErr w:type="spellEnd"/>
+      <w:r>
+        <w:rPr>
+          <w:lang w:val="en-GB"/>
+        </w:rPr>
+        <w:t>(0.04,"r_{se}")</w:t>
+      </w:r>
+    </w:p>
+    <w:p>
+      <w:pPr>
+        <w:pStyle w:val="Inhalt"/>
+        <w:rPr>
+          <w:lang w:val="en-GB"/>
+        </w:rPr>
+      </w:pPr>
+      <w:proofErr w:type="spellStart"/>
+      <w:proofErr w:type="gramStart"/>
+      <w:r>
+        <w:rPr>
+          <w:lang w:val="en-GB"/>
+        </w:rPr>
+        <w:t>tVec:</w:t>
+      </w:r>
+      <w:proofErr w:type="gramEnd"/>
+      <w:r>
+        <w:rPr>
+          <w:lang w:val="en-GB"/>
+        </w:rPr>
+        <w:t>New</w:t>
+      </w:r>
+      <w:proofErr w:type="spellEnd"/>
+      <w:r>
+        <w:rPr>
+          <w:lang w:val="en-GB"/>
+        </w:rPr>
+        <w:t>({10,2,7},"v_{1}")</w:t>
+      </w:r>
+    </w:p>
+    <w:p>
+      <w:pPr>
+        <w:pStyle w:val="Inhalt"/>
+        <w:rPr>
+          <w:lang w:val="en-GB"/>
+        </w:rPr>
+      </w:pPr>
+      <w:proofErr w:type="spellStart"/>
       <w:r>
         <w:rPr>
           <w:lang w:val="en-GB"/>
@@ -225,7 +398,14 @@
         <w:rPr>
           <w:lang w:val="en-GB"/>
         </w:rPr>
-        <w:t>Mat:New({{10,2,5},{2,4,3},{7,4,3}},"a_{2}")</w:t>
+        <w:t>Mat:New</w:t>
+      </w:r>
+      <w:proofErr w:type="spellEnd"/>
+      <w:r>
+        <w:rPr>
+          <w:lang w:val="en-GB"/>
+        </w:rPr>
+        <w:t>({{10,2,5},{2,4,3},{7,4,3}},"a_{2}")</w:t>
       </w:r>
     </w:p>
     <w:p>
@@ -249,32 +429,92 @@
           <w:rStyle w:val="Kommentar"/>
         </w:rPr>
       </w:pPr>
-      <w:r>
-        <w:rPr>
-          <w:lang w:val="en-GB"/>
-        </w:rPr>
-        <w:t xml:space="preserve">:print() </w:t>
-      </w:r>
-      <w:r>
-        <w:rPr>
-          <w:rStyle w:val="Kommentar"/>
-        </w:rPr>
-        <w:t>-–abh. v OutputMode</w:t>
-      </w:r>
-    </w:p>
-    <w:p>
-      <w:pPr>
-        <w:pStyle w:val="Inhalt"/>
-        <w:rPr>
-          <w:lang w:val="en-GB"/>
-        </w:rPr>
-      </w:pPr>
-      <w:r>
-        <w:rPr>
-          <w:lang w:val="en-GB"/>
-        </w:rPr>
-        <w:t>:outRES_EQ_N</w:t>
-      </w:r>
+      <w:proofErr w:type="gramStart"/>
+      <w:r>
+        <w:rPr>
+          <w:lang w:val="en-GB"/>
+        </w:rPr>
+        <w:t>:print</w:t>
+      </w:r>
+      <w:proofErr w:type="gramEnd"/>
+      <w:r>
+        <w:rPr>
+          <w:lang w:val="en-GB"/>
+        </w:rPr>
+        <w:t xml:space="preserve">() </w:t>
+      </w:r>
+      <w:r>
+        <w:rPr>
+          <w:rStyle w:val="Kommentar"/>
+        </w:rPr>
+        <w:t>-–</w:t>
+      </w:r>
+      <w:proofErr w:type="spellStart"/>
+      <w:r>
+        <w:rPr>
+          <w:rStyle w:val="Kommentar"/>
+        </w:rPr>
+        <w:t>abh</w:t>
+      </w:r>
+      <w:proofErr w:type="spellEnd"/>
+      <w:r>
+        <w:rPr>
+          <w:rStyle w:val="Kommentar"/>
+        </w:rPr>
+        <w:t xml:space="preserve">. </w:t>
+      </w:r>
+      <w:proofErr w:type="gramStart"/>
+      <w:r>
+        <w:rPr>
+          <w:rStyle w:val="Kommentar"/>
+        </w:rPr>
+        <w:t>v</w:t>
+      </w:r>
+      <w:proofErr w:type="gramEnd"/>
+      <w:r>
+        <w:rPr>
+          <w:rStyle w:val="Kommentar"/>
+        </w:rPr>
+        <w:t xml:space="preserve"> </w:t>
+      </w:r>
+      <w:proofErr w:type="spellStart"/>
+      <w:r>
+        <w:rPr>
+          <w:rStyle w:val="Kommentar"/>
+        </w:rPr>
+        <w:t>OutputMode</w:t>
+      </w:r>
+      <w:proofErr w:type="spellEnd"/>
+    </w:p>
+    <w:p>
+      <w:pPr>
+        <w:pStyle w:val="Inhalt"/>
+        <w:rPr>
+          <w:lang w:val="en-GB"/>
+        </w:rPr>
+      </w:pPr>
+      <w:proofErr w:type="gramStart"/>
+      <w:r>
+        <w:rPr>
+          <w:lang w:val="en-GB"/>
+        </w:rPr>
+        <w:t>:</w:t>
+      </w:r>
+      <w:proofErr w:type="spellStart"/>
+      <w:r>
+        <w:rPr>
+          <w:lang w:val="en-GB"/>
+        </w:rPr>
+        <w:t>outRES</w:t>
+      </w:r>
+      <w:proofErr w:type="gramEnd"/>
+      <w:r>
+        <w:rPr>
+          <w:lang w:val="en-GB"/>
+        </w:rPr>
+        <w:t>_EQ_N</w:t>
+      </w:r>
+      <w:proofErr w:type="spellEnd"/>
       <w:r>
         <w:rPr>
           <w:lang w:val="en-GB"/>
@@ -293,12 +533,14 @@
         </w:rPr>
         <w:t>[bool],</w:t>
       </w:r>
+      <w:proofErr w:type="spellStart"/>
       <w:r>
         <w:rPr>
           <w:lang w:val="en-GB"/>
         </w:rPr>
         <w:t>enviroment</w:t>
       </w:r>
+      <w:proofErr w:type="spellEnd"/>
       <w:r>
         <w:rPr>
           <w:lang w:val="en-GB"/>
@@ -313,12 +555,28 @@
           <w:lang w:val="en-GB"/>
         </w:rPr>
       </w:pPr>
-      <w:r>
-        <w:rPr>
-          <w:lang w:val="en-GB"/>
-        </w:rPr>
-        <w:t>:outRES_EQ</w:t>
-      </w:r>
+      <w:proofErr w:type="gramStart"/>
+      <w:r>
+        <w:rPr>
+          <w:lang w:val="en-GB"/>
+        </w:rPr>
+        <w:t>:</w:t>
+      </w:r>
+      <w:proofErr w:type="spellStart"/>
+      <w:r>
+        <w:rPr>
+          <w:lang w:val="en-GB"/>
+        </w:rPr>
+        <w:t>outRES</w:t>
+      </w:r>
+      <w:proofErr w:type="gramEnd"/>
+      <w:r>
+        <w:rPr>
+          <w:lang w:val="en-GB"/>
+        </w:rPr>
+        <w:t>_EQ</w:t>
+      </w:r>
+      <w:proofErr w:type="spellEnd"/>
       <w:r>
         <w:rPr>
           <w:lang w:val="en-GB"/>
@@ -333,159 +591,315 @@
           <w:lang w:val="en-GB"/>
         </w:rPr>
       </w:pPr>
-      <w:r>
-        <w:rPr>
-          <w:lang w:val="en-GB"/>
-        </w:rPr>
-        <w:t>:outREs</w:t>
+      <w:proofErr w:type="gramStart"/>
+      <w:r>
+        <w:rPr>
+          <w:lang w:val="en-GB"/>
+        </w:rPr>
+        <w:t>:</w:t>
+      </w:r>
+      <w:proofErr w:type="spellStart"/>
+      <w:r>
+        <w:rPr>
+          <w:lang w:val="en-GB"/>
+        </w:rPr>
+        <w:t>outREs</w:t>
+      </w:r>
+      <w:proofErr w:type="spellEnd"/>
+      <w:proofErr w:type="gramEnd"/>
+      <w:r>
+        <w:rPr>
+          <w:lang w:val="en-GB"/>
+        </w:rPr>
+        <w:t>([bool],[bool])</w:t>
+      </w:r>
+    </w:p>
+    <w:p>
+      <w:pPr>
+        <w:pStyle w:val="Inhalt"/>
+        <w:rPr>
+          <w:lang w:val="en-GB"/>
+        </w:rPr>
+      </w:pPr>
+      <w:proofErr w:type="gramStart"/>
+      <w:r>
+        <w:rPr>
+          <w:lang w:val="en-GB"/>
+        </w:rPr>
+        <w:t>:out</w:t>
+      </w:r>
+      <w:proofErr w:type="gramEnd"/>
+      <w:r>
+        <w:rPr>
+          <w:lang w:val="en-GB"/>
+        </w:rPr>
+        <w:t xml:space="preserve">() </w:t>
+      </w:r>
+      <w:r>
+        <w:rPr>
+          <w:rStyle w:val="Kommentar"/>
+        </w:rPr>
+        <w:t>–-</w:t>
+      </w:r>
+      <w:proofErr w:type="spellStart"/>
+      <w:r>
+        <w:rPr>
+          <w:rStyle w:val="Kommentar"/>
+        </w:rPr>
+        <w:t>nur</w:t>
+      </w:r>
+      <w:proofErr w:type="spellEnd"/>
+      <w:r>
+        <w:rPr>
+          <w:rStyle w:val="Kommentar"/>
+        </w:rPr>
+        <w:t xml:space="preserve"> Wert</w:t>
+      </w:r>
+    </w:p>
+    <w:p>
+      <w:pPr>
+        <w:pStyle w:val="berschrift1"/>
+        <w:rPr>
+          <w:lang w:val="en-GB"/>
+        </w:rPr>
+      </w:pPr>
+      <w:r>
+        <w:rPr>
+          <w:lang w:val="en-GB"/>
+        </w:rPr>
+        <w:t>Set [</w:t>
+      </w:r>
+      <w:proofErr w:type="spellStart"/>
+      <w:r>
+        <w:rPr>
+          <w:lang w:val="en-GB"/>
+        </w:rPr>
+        <w:t>tVar</w:t>
+      </w:r>
+      <w:proofErr w:type="spellEnd"/>
+      <w:r>
+        <w:rPr>
+          <w:lang w:val="en-GB"/>
+        </w:rPr>
+        <w:t>]</w:t>
+      </w:r>
+    </w:p>
+    <w:p>
+      <w:pPr>
+        <w:pStyle w:val="Inhalt"/>
+        <w:rPr>
+          <w:lang w:val="en-GB"/>
+        </w:rPr>
+      </w:pPr>
+      <w:proofErr w:type="gramStart"/>
+      <w:r>
+        <w:rPr>
+          <w:lang w:val="en-GB"/>
+        </w:rPr>
+        <w:t>:</w:t>
+      </w:r>
+      <w:proofErr w:type="spellStart"/>
+      <w:r>
+        <w:rPr>
+          <w:lang w:val="en-GB"/>
+        </w:rPr>
+        <w:t>setName</w:t>
+      </w:r>
+      <w:proofErr w:type="spellEnd"/>
+      <w:proofErr w:type="gramEnd"/>
+      <w:r>
+        <w:rPr>
+          <w:lang w:val="en-GB"/>
+        </w:rPr>
+        <w:t>([string])</w:t>
+      </w:r>
+    </w:p>
+    <w:p>
+      <w:pPr>
+        <w:pStyle w:val="Inhalt"/>
+        <w:rPr>
+          <w:lang w:val="en-GB"/>
+        </w:rPr>
+      </w:pPr>
+      <w:proofErr w:type="gramStart"/>
+      <w:r>
+        <w:rPr>
+          <w:lang w:val="en-GB"/>
+        </w:rPr>
+        <w:t>:</w:t>
+      </w:r>
+      <w:proofErr w:type="spellStart"/>
+      <w:r>
+        <w:rPr>
+          <w:lang w:val="en-GB"/>
+        </w:rPr>
+        <w:t>setUnit</w:t>
+      </w:r>
+      <w:proofErr w:type="spellEnd"/>
+      <w:proofErr w:type="gramEnd"/>
+      <w:r>
+        <w:rPr>
+          <w:lang w:val="en-GB"/>
+        </w:rPr>
+        <w:t>([string])</w:t>
+      </w:r>
+    </w:p>
+    <w:p>
+      <w:pPr>
+        <w:pStyle w:val="Inhalt"/>
+        <w:rPr>
+          <w:rStyle w:val="Kommentar"/>
+          <w:lang w:val="de-AT"/>
+        </w:rPr>
+      </w:pPr>
+      <w:proofErr w:type="gramStart"/>
+      <w:r>
+        <w:rPr>
+          <w:lang w:val="en-GB"/>
+        </w:rPr>
+        <w:t>:</w:t>
+      </w:r>
+      <w:r>
+        <w:rPr>
+          <w:lang w:val="en-GB"/>
+        </w:rPr>
+        <w:t>clean</w:t>
+      </w:r>
+      <w:proofErr w:type="gramEnd"/>
+      <w:r>
+        <w:rPr>
+          <w:lang w:val="en-GB"/>
+        </w:rPr>
+        <w:t xml:space="preserve">(name[string]) </w:t>
+      </w:r>
+      <w:r>
+        <w:rPr>
+          <w:rStyle w:val="Kommentar"/>
+        </w:rPr>
+        <w:t>–-</w:t>
+      </w:r>
+      <w:proofErr w:type="spellStart"/>
+      <w:r>
+        <w:rPr>
+          <w:rStyle w:val="Kommentar"/>
+        </w:rPr>
+        <w:t>berechn</w:t>
+      </w:r>
+      <w:proofErr w:type="spellEnd"/>
+      <w:r>
+        <w:rPr>
+          <w:rStyle w:val="Kommentar"/>
+        </w:rPr>
+        <w:t xml:space="preserve">. </w:t>
+      </w:r>
+      <w:proofErr w:type="spellStart"/>
+      <w:r>
+        <w:rPr>
+          <w:rStyle w:val="Kommentar"/>
+          <w:lang w:val="de-AT"/>
+        </w:rPr>
+        <w:t>Schr</w:t>
+      </w:r>
+      <w:proofErr w:type="spellEnd"/>
+      <w:r>
+        <w:rPr>
+          <w:rStyle w:val="Kommentar"/>
+          <w:lang w:val="de-AT"/>
+        </w:rPr>
+        <w:t>.</w:t>
+      </w:r>
+      <w:r>
+        <w:rPr>
+          <w:rStyle w:val="Kommentar"/>
+          <w:lang w:val="de-AT"/>
+        </w:rPr>
+        <w:t xml:space="preserve"> </w:t>
+      </w:r>
+      <w:proofErr w:type="spellStart"/>
+      <w:r>
+        <w:rPr>
+          <w:rStyle w:val="Kommentar"/>
+          <w:lang w:val="de-AT"/>
+        </w:rPr>
+        <w:t>entf</w:t>
+      </w:r>
+      <w:proofErr w:type="spellEnd"/>
+      <w:r>
+        <w:rPr>
+          <w:rStyle w:val="Kommentar"/>
+          <w:lang w:val="de-AT"/>
+        </w:rPr>
+        <w:t>.</w:t>
+      </w:r>
+    </w:p>
+    <w:p>
+      <w:pPr>
+        <w:pStyle w:val="Inhalt"/>
+        <w:rPr>
+          <w:lang w:val="de-AT"/>
+        </w:rPr>
+      </w:pPr>
+      <w:r>
+        <w:rPr>
+          <w:lang w:val="de-AT"/>
+        </w:rPr>
+        <w:t>Tipp: können verkettet werden</w:t>
       </w:r>
       <w:bookmarkStart w:id="0" w:name="_GoBack"/>
       <w:bookmarkEnd w:id="0"/>
-      <w:r>
-        <w:rPr>
-          <w:lang w:val="en-GB"/>
-        </w:rPr>
-        <w:t>([bool],[bool])</w:t>
-      </w:r>
-    </w:p>
-    <w:p>
-      <w:pPr>
-        <w:pStyle w:val="Inhalt"/>
-        <w:rPr>
-          <w:lang w:val="en-GB"/>
-        </w:rPr>
-      </w:pPr>
-      <w:r>
-        <w:rPr>
-          <w:lang w:val="en-GB"/>
-        </w:rPr>
-        <w:t xml:space="preserve">:out() </w:t>
-      </w:r>
-      <w:r>
-        <w:rPr>
-          <w:rStyle w:val="Kommentar"/>
-        </w:rPr>
-        <w:t>–-nur Wert</w:t>
-      </w:r>
     </w:p>
     <w:p>
       <w:pPr>
         <w:pStyle w:val="berschrift1"/>
-        <w:rPr>
-          <w:lang w:val="en-GB"/>
-        </w:rPr>
-      </w:pPr>
-      <w:r>
-        <w:rPr>
-          <w:lang w:val="en-GB"/>
-        </w:rPr>
-        <w:t>Set [tVar]</w:t>
-      </w:r>
-    </w:p>
-    <w:p>
-      <w:pPr>
-        <w:pStyle w:val="Inhalt"/>
-        <w:rPr>
-          <w:lang w:val="en-GB"/>
-        </w:rPr>
-      </w:pPr>
-      <w:r>
-        <w:rPr>
-          <w:lang w:val="en-GB"/>
-        </w:rPr>
-        <w:t>:setName([string])</w:t>
-      </w:r>
-    </w:p>
-    <w:p>
-      <w:pPr>
-        <w:pStyle w:val="Inhalt"/>
-        <w:rPr>
-          <w:lang w:val="en-GB"/>
-        </w:rPr>
-      </w:pPr>
-      <w:r>
-        <w:rPr>
-          <w:lang w:val="en-GB"/>
-        </w:rPr>
-        <w:t>:setUnit([string])</w:t>
-      </w:r>
-    </w:p>
-    <w:p>
-      <w:pPr>
-        <w:pStyle w:val="Inhalt"/>
-        <w:rPr>
-          <w:rStyle w:val="Kommentar"/>
-          <w:lang w:val="de-AT"/>
-        </w:rPr>
-      </w:pPr>
-      <w:r>
-        <w:rPr>
-          <w:lang w:val="en-GB"/>
-        </w:rPr>
-        <w:t>:</w:t>
-      </w:r>
-      <w:r>
-        <w:rPr>
-          <w:lang w:val="en-GB"/>
-        </w:rPr>
-        <w:t>clean</w:t>
-      </w:r>
-      <w:r>
-        <w:rPr>
-          <w:lang w:val="en-GB"/>
-        </w:rPr>
-        <w:t xml:space="preserve">(name[string]) </w:t>
-      </w:r>
-      <w:r>
-        <w:rPr>
-          <w:rStyle w:val="Kommentar"/>
-        </w:rPr>
-        <w:t xml:space="preserve">–-berechn. </w:t>
-      </w:r>
-      <w:r>
-        <w:rPr>
-          <w:rStyle w:val="Kommentar"/>
-          <w:lang w:val="de-AT"/>
-        </w:rPr>
-        <w:t>Schritte entf.</w:t>
-      </w:r>
-    </w:p>
-    <w:p>
-      <w:pPr>
-        <w:pStyle w:val="Inhalt"/>
-        <w:rPr>
-          <w:lang w:val="de-AT"/>
-        </w:rPr>
-      </w:pPr>
-      <w:r>
-        <w:rPr>
-          <w:lang w:val="de-AT"/>
-        </w:rPr>
-        <w:t>Tipp: können verkettet werden</w:t>
-      </w:r>
-    </w:p>
-    <w:p>
-      <w:pPr>
-        <w:pStyle w:val="berschrift1"/>
-      </w:pPr>
+      </w:pPr>
+      <w:proofErr w:type="spellStart"/>
       <w:r>
         <w:lastRenderedPageBreak/>
         <w:t>Misc</w:t>
       </w:r>
-    </w:p>
-    <w:p>
-      <w:pPr>
-        <w:pStyle w:val="Inhalt"/>
-        <w:rPr>
-          <w:rStyle w:val="Kommentar"/>
-          <w:lang w:val="de-AT"/>
-        </w:rPr>
-      </w:pPr>
-      <w:r>
-        <w:rPr>
-          <w:lang w:val="de-AT"/>
-        </w:rPr>
-        <w:t xml:space="preserve">[tVar]:bracR() </w:t>
+      <w:proofErr w:type="spellEnd"/>
+    </w:p>
+    <w:p>
+      <w:pPr>
+        <w:pStyle w:val="Inhalt"/>
+        <w:rPr>
+          <w:rStyle w:val="Kommentar"/>
+          <w:lang w:val="de-AT"/>
+        </w:rPr>
+      </w:pPr>
+      <w:r>
+        <w:rPr>
+          <w:lang w:val="de-AT"/>
+        </w:rPr>
+        <w:t>[</w:t>
+      </w:r>
+      <w:proofErr w:type="spellStart"/>
+      <w:r>
+        <w:rPr>
+          <w:lang w:val="de-AT"/>
+        </w:rPr>
+        <w:t>tVar</w:t>
+      </w:r>
+      <w:proofErr w:type="spellEnd"/>
+      <w:r>
+        <w:rPr>
+          <w:lang w:val="de-AT"/>
+        </w:rPr>
+        <w:t>]:</w:t>
+      </w:r>
+      <w:proofErr w:type="spellStart"/>
+      <w:r>
+        <w:rPr>
+          <w:lang w:val="de-AT"/>
+        </w:rPr>
+        <w:t>bracR</w:t>
+      </w:r>
+      <w:proofErr w:type="spellEnd"/>
+      <w:r>
+        <w:rPr>
+          <w:lang w:val="de-AT"/>
+        </w:rPr>
+        <w:t xml:space="preserve">() </w:t>
       </w:r>
       <w:r>
         <w:rPr>
@@ -507,7 +921,35 @@
         <w:rPr>
           <w:lang w:val="de-AT"/>
         </w:rPr>
-        <w:t xml:space="preserve">[tVar]:CRLF([string]) </w:t>
+        <w:t>[</w:t>
+      </w:r>
+      <w:proofErr w:type="spellStart"/>
+      <w:r>
+        <w:rPr>
+          <w:lang w:val="de-AT"/>
+        </w:rPr>
+        <w:t>tVar</w:t>
+      </w:r>
+      <w:proofErr w:type="spellEnd"/>
+      <w:r>
+        <w:rPr>
+          <w:lang w:val="de-AT"/>
+        </w:rPr>
+        <w:t>]:CRLF([</w:t>
+      </w:r>
+      <w:proofErr w:type="spellStart"/>
+      <w:r>
+        <w:rPr>
+          <w:lang w:val="de-AT"/>
+        </w:rPr>
+        <w:t>string</w:t>
+      </w:r>
+      <w:proofErr w:type="spellEnd"/>
+      <w:r>
+        <w:rPr>
+          <w:lang w:val="de-AT"/>
+        </w:rPr>
+        <w:t xml:space="preserve">]) </w:t>
       </w:r>
       <w:r>
         <w:rPr>
@@ -523,34 +965,117 @@
         </w:rPr>
         <w:t>-</w:t>
       </w:r>
-      <w:r>
-        <w:rPr>
-          <w:rStyle w:val="Kommentar"/>
-          <w:lang w:val="de-AT"/>
-        </w:rPr>
-        <w:t>neuwline, [string] wird vor und nach Umbruch eingefügt</w:t>
-      </w:r>
-    </w:p>
-    <w:p>
-      <w:pPr>
-        <w:pStyle w:val="Inhalt"/>
-        <w:rPr>
-          <w:rStyle w:val="Kommentar"/>
-          <w:lang w:val="de-AT"/>
-        </w:rPr>
-      </w:pPr>
-      <w:r>
-        <w:rPr>
-          <w:lang w:val="de-AT"/>
-        </w:rPr>
-        <w:t xml:space="preserve">[tVar]:CRLFb([string]) </w:t>
-      </w:r>
-      <w:r>
-        <w:rPr>
-          <w:rStyle w:val="Kommentar"/>
-          <w:lang w:val="de-AT"/>
-        </w:rPr>
-        <w:t>–-Umbruch vor [tVar]</w:t>
+      <w:proofErr w:type="spellStart"/>
+      <w:r>
+        <w:rPr>
+          <w:rStyle w:val="Kommentar"/>
+          <w:lang w:val="de-AT"/>
+        </w:rPr>
+        <w:t>neuwline</w:t>
+      </w:r>
+      <w:proofErr w:type="spellEnd"/>
+      <w:r>
+        <w:rPr>
+          <w:rStyle w:val="Kommentar"/>
+          <w:lang w:val="de-AT"/>
+        </w:rPr>
+        <w:t>, [</w:t>
+      </w:r>
+      <w:proofErr w:type="spellStart"/>
+      <w:r>
+        <w:rPr>
+          <w:rStyle w:val="Kommentar"/>
+          <w:lang w:val="de-AT"/>
+        </w:rPr>
+        <w:t>string</w:t>
+      </w:r>
+      <w:proofErr w:type="spellEnd"/>
+      <w:r>
+        <w:rPr>
+          <w:rStyle w:val="Kommentar"/>
+          <w:lang w:val="de-AT"/>
+        </w:rPr>
+        <w:t>] wird vor und nach Umbruch eingefügt</w:t>
+      </w:r>
+    </w:p>
+    <w:p>
+      <w:pPr>
+        <w:pStyle w:val="Inhalt"/>
+        <w:rPr>
+          <w:rStyle w:val="Kommentar"/>
+          <w:lang w:val="de-AT"/>
+        </w:rPr>
+      </w:pPr>
+      <w:r>
+        <w:rPr>
+          <w:lang w:val="de-AT"/>
+        </w:rPr>
+        <w:t>[</w:t>
+      </w:r>
+      <w:proofErr w:type="spellStart"/>
+      <w:r>
+        <w:rPr>
+          <w:lang w:val="de-AT"/>
+        </w:rPr>
+        <w:t>tVar</w:t>
+      </w:r>
+      <w:proofErr w:type="spellEnd"/>
+      <w:r>
+        <w:rPr>
+          <w:lang w:val="de-AT"/>
+        </w:rPr>
+        <w:t>]:</w:t>
+      </w:r>
+      <w:proofErr w:type="spellStart"/>
+      <w:r>
+        <w:rPr>
+          <w:lang w:val="de-AT"/>
+        </w:rPr>
+        <w:t>CRLFb</w:t>
+      </w:r>
+      <w:proofErr w:type="spellEnd"/>
+      <w:r>
+        <w:rPr>
+          <w:lang w:val="de-AT"/>
+        </w:rPr>
+        <w:t>([</w:t>
+      </w:r>
+      <w:proofErr w:type="spellStart"/>
+      <w:r>
+        <w:rPr>
+          <w:lang w:val="de-AT"/>
+        </w:rPr>
+        <w:t>string</w:t>
+      </w:r>
+      <w:proofErr w:type="spellEnd"/>
+      <w:r>
+        <w:rPr>
+          <w:lang w:val="de-AT"/>
+        </w:rPr>
+        <w:t xml:space="preserve">]) </w:t>
+      </w:r>
+      <w:r>
+        <w:rPr>
+          <w:rStyle w:val="Kommentar"/>
+          <w:lang w:val="de-AT"/>
+        </w:rPr>
+        <w:t>–-Umbruch vor [</w:t>
+      </w:r>
+      <w:proofErr w:type="spellStart"/>
+      <w:r>
+        <w:rPr>
+          <w:rStyle w:val="Kommentar"/>
+          <w:lang w:val="de-AT"/>
+        </w:rPr>
+        <w:t>tVar</w:t>
+      </w:r>
+      <w:proofErr w:type="spellEnd"/>
+      <w:r>
+        <w:rPr>
+          <w:rStyle w:val="Kommentar"/>
+          <w:lang w:val="de-AT"/>
+        </w:rPr>
+        <w:t>]</w:t>
       </w:r>
     </w:p>
     <w:p>
@@ -565,7 +1090,23 @@
         <w:rPr>
           <w:lang w:val="en-GB"/>
         </w:rPr>
-        <w:t>[tVar]</w:t>
+        <w:t>[</w:t>
+      </w:r>
+      <w:proofErr w:type="spellStart"/>
+      <w:proofErr w:type="gramStart"/>
+      <w:r>
+        <w:rPr>
+          <w:lang w:val="en-GB"/>
+        </w:rPr>
+        <w:t>tVar</w:t>
+      </w:r>
+      <w:proofErr w:type="spellEnd"/>
+      <w:proofErr w:type="gramEnd"/>
+      <w:r>
+        <w:rPr>
+          <w:lang w:val="en-GB"/>
+        </w:rPr>
+        <w:t>]</w:t>
       </w:r>
       <w:r>
         <w:rPr>
@@ -596,49 +1137,91 @@
           <w:lang w:val="en-GB"/>
         </w:rPr>
       </w:pPr>
-      <w:r>
-        <w:rPr>
-          <w:lang w:val="en-GB"/>
-        </w:rPr>
-        <w:t>tVar.sqrt([tVar],[number])</w:t>
-      </w:r>
-    </w:p>
-    <w:p>
-      <w:pPr>
-        <w:pStyle w:val="Inhalt"/>
-        <w:rPr>
-          <w:lang w:val="en-GB"/>
-        </w:rPr>
-      </w:pPr>
+      <w:proofErr w:type="spellStart"/>
+      <w:proofErr w:type="gramStart"/>
+      <w:r>
+        <w:rPr>
+          <w:lang w:val="en-GB"/>
+        </w:rPr>
+        <w:t>tVar.sqrt</w:t>
+      </w:r>
+      <w:proofErr w:type="spellEnd"/>
+      <w:r>
+        <w:rPr>
+          <w:lang w:val="en-GB"/>
+        </w:rPr>
+        <w:t>(</w:t>
+      </w:r>
+      <w:proofErr w:type="gramEnd"/>
+      <w:r>
+        <w:rPr>
+          <w:lang w:val="en-GB"/>
+        </w:rPr>
+        <w:t>[</w:t>
+      </w:r>
+      <w:proofErr w:type="spellStart"/>
+      <w:r>
+        <w:rPr>
+          <w:lang w:val="en-GB"/>
+        </w:rPr>
+        <w:t>tVar</w:t>
+      </w:r>
+      <w:proofErr w:type="spellEnd"/>
+      <w:r>
+        <w:rPr>
+          <w:lang w:val="en-GB"/>
+        </w:rPr>
+        <w:t>],[number])</w:t>
+      </w:r>
+    </w:p>
+    <w:p>
+      <w:pPr>
+        <w:pStyle w:val="Inhalt"/>
+        <w:rPr>
+          <w:lang w:val="en-GB"/>
+        </w:rPr>
+      </w:pPr>
+      <w:proofErr w:type="spellStart"/>
       <w:r>
         <w:rPr>
           <w:lang w:val="en-GB"/>
         </w:rPr>
         <w:t>tVar.PI</w:t>
       </w:r>
-    </w:p>
-    <w:p>
-      <w:pPr>
-        <w:pStyle w:val="Inhalt"/>
-        <w:rPr>
-          <w:lang w:val="de-AT"/>
-        </w:rPr>
-      </w:pPr>
-      <w:r>
-        <w:rPr>
-          <w:lang w:val="de-AT"/>
-        </w:rPr>
-        <w:t>tVar.min(</w:t>
-      </w:r>
-      <w:r>
-        <w:rPr>
-          <w:lang w:val="de-AT"/>
+      <w:proofErr w:type="spellEnd"/>
+    </w:p>
+    <w:p>
+      <w:pPr>
+        <w:pStyle w:val="Inhalt"/>
+        <w:rPr>
+          <w:lang w:val="en-GB"/>
+        </w:rPr>
+      </w:pPr>
+      <w:proofErr w:type="spellStart"/>
+      <w:proofErr w:type="gramStart"/>
+      <w:r>
+        <w:rPr>
+          <w:lang w:val="en-GB"/>
+        </w:rPr>
+        <w:t>tVar.min</w:t>
+      </w:r>
+      <w:proofErr w:type="spellEnd"/>
+      <w:r>
+        <w:rPr>
+          <w:lang w:val="en-GB"/>
+        </w:rPr>
+        <w:t>(</w:t>
+      </w:r>
+      <w:proofErr w:type="gramEnd"/>
+      <w:r>
+        <w:rPr>
+          <w:lang w:val="en-GB"/>
         </w:rPr>
         <w:t>...</w:t>
       </w:r>
       <w:r>
         <w:rPr>
-          <w:lang w:val="de-AT"/>
+          <w:lang w:val="en-GB"/>
         </w:rPr>
         <w:t>)</w:t>
       </w:r>
@@ -647,24 +1230,34 @@
       <w:pPr>
         <w:pStyle w:val="Inhalt"/>
         <w:rPr>
-          <w:lang w:val="de-AT"/>
-        </w:rPr>
-      </w:pPr>
-      <w:r>
-        <w:rPr>
-          <w:lang w:val="de-AT"/>
-        </w:rPr>
-        <w:t>tVar.max(</w:t>
-      </w:r>
-      <w:r>
-        <w:rPr>
-          <w:lang w:val="de-AT"/>
+          <w:lang w:val="en-GB"/>
+        </w:rPr>
+      </w:pPr>
+      <w:proofErr w:type="spellStart"/>
+      <w:proofErr w:type="gramStart"/>
+      <w:r>
+        <w:rPr>
+          <w:lang w:val="en-GB"/>
+        </w:rPr>
+        <w:t>tVar.max</w:t>
+      </w:r>
+      <w:proofErr w:type="spellEnd"/>
+      <w:r>
+        <w:rPr>
+          <w:lang w:val="en-GB"/>
+        </w:rPr>
+        <w:t>(</w:t>
+      </w:r>
+      <w:proofErr w:type="gramEnd"/>
+      <w:r>
+        <w:rPr>
+          <w:lang w:val="en-GB"/>
         </w:rPr>
         <w:t>...</w:t>
       </w:r>
       <w:r>
         <w:rPr>
-          <w:lang w:val="de-AT"/>
+          <w:lang w:val="en-GB"/>
         </w:rPr>
         <w:t>)</w:t>
       </w:r>
@@ -680,7 +1273,21 @@
         <w:rPr>
           <w:lang w:val="de-AT"/>
         </w:rPr>
-        <w:t xml:space="preserve">[tMat]:T() </w:t>
+        <w:t>[</w:t>
+      </w:r>
+      <w:proofErr w:type="spellStart"/>
+      <w:r>
+        <w:rPr>
+          <w:lang w:val="de-AT"/>
+        </w:rPr>
+        <w:t>tMat</w:t>
+      </w:r>
+      <w:proofErr w:type="spellEnd"/>
+      <w:r>
+        <w:rPr>
+          <w:lang w:val="de-AT"/>
+        </w:rPr>
+        <w:t xml:space="preserve">]:T() </w:t>
       </w:r>
       <w:r>
         <w:rPr>
@@ -694,42 +1301,130 @@
       <w:pPr>
         <w:pStyle w:val="Inhalt"/>
         <w:rPr>
-          <w:lang w:val="en-GB"/>
-        </w:rPr>
-      </w:pPr>
-      <w:r>
-        <w:rPr>
-          <w:lang w:val="en-GB"/>
-        </w:rPr>
-        <w:t>[tMat]:Det()</w:t>
-      </w:r>
-    </w:p>
-    <w:p>
-      <w:pPr>
-        <w:pStyle w:val="Inhalt"/>
-        <w:rPr>
-          <w:lang w:val="en-GB"/>
-        </w:rPr>
-      </w:pPr>
-      <w:r>
-        <w:rPr>
-          <w:lang w:val="en-GB"/>
-        </w:rPr>
-        <w:t>[tMat]:Inv()</w:t>
-      </w:r>
-    </w:p>
-    <w:p>
-      <w:pPr>
-        <w:pStyle w:val="Inhalt"/>
-        <w:rPr>
-          <w:lang w:val="en-GB"/>
-        </w:rPr>
-      </w:pPr>
-      <w:r>
-        <w:rPr>
-          <w:lang w:val="en-GB"/>
-        </w:rPr>
-        <w:t>[tVec]:crossP()</w:t>
+          <w:lang w:val="de-AT"/>
+        </w:rPr>
+      </w:pPr>
+      <w:r>
+        <w:rPr>
+          <w:lang w:val="de-AT"/>
+        </w:rPr>
+        <w:t>[</w:t>
+      </w:r>
+      <w:proofErr w:type="spellStart"/>
+      <w:r>
+        <w:rPr>
+          <w:lang w:val="de-AT"/>
+        </w:rPr>
+        <w:t>tMat</w:t>
+      </w:r>
+      <w:proofErr w:type="spellEnd"/>
+      <w:r>
+        <w:rPr>
+          <w:lang w:val="de-AT"/>
+        </w:rPr>
+        <w:t>]:</w:t>
+      </w:r>
+      <w:proofErr w:type="spellStart"/>
+      <w:r>
+        <w:rPr>
+          <w:lang w:val="de-AT"/>
+        </w:rPr>
+        <w:t>Det</w:t>
+      </w:r>
+      <w:proofErr w:type="spellEnd"/>
+      <w:r>
+        <w:rPr>
+          <w:lang w:val="de-AT"/>
+        </w:rPr>
+        <w:t>()</w:t>
+      </w:r>
+    </w:p>
+    <w:p>
+      <w:pPr>
+        <w:pStyle w:val="Inhalt"/>
+        <w:rPr>
+          <w:lang w:val="en-GB"/>
+        </w:rPr>
+      </w:pPr>
+      <w:r>
+        <w:rPr>
+          <w:lang w:val="en-GB"/>
+        </w:rPr>
+        <w:t>[</w:t>
+      </w:r>
+      <w:proofErr w:type="spellStart"/>
+      <w:proofErr w:type="gramStart"/>
+      <w:r>
+        <w:rPr>
+          <w:lang w:val="en-GB"/>
+        </w:rPr>
+        <w:t>tMat</w:t>
+      </w:r>
+      <w:proofErr w:type="spellEnd"/>
+      <w:proofErr w:type="gramEnd"/>
+      <w:r>
+        <w:rPr>
+          <w:lang w:val="en-GB"/>
+        </w:rPr>
+        <w:t>]:</w:t>
+      </w:r>
+      <w:proofErr w:type="spellStart"/>
+      <w:r>
+        <w:rPr>
+          <w:lang w:val="en-GB"/>
+        </w:rPr>
+        <w:t>Inv</w:t>
+      </w:r>
+      <w:proofErr w:type="spellEnd"/>
+      <w:r>
+        <w:rPr>
+          <w:lang w:val="en-GB"/>
+        </w:rPr>
+        <w:t>()</w:t>
+      </w:r>
+    </w:p>
+    <w:p>
+      <w:pPr>
+        <w:pStyle w:val="Inhalt"/>
+        <w:rPr>
+          <w:lang w:val="en-GB"/>
+        </w:rPr>
+      </w:pPr>
+      <w:r>
+        <w:rPr>
+          <w:lang w:val="en-GB"/>
+        </w:rPr>
+        <w:t>[</w:t>
+      </w:r>
+      <w:proofErr w:type="spellStart"/>
+      <w:proofErr w:type="gramStart"/>
+      <w:r>
+        <w:rPr>
+          <w:lang w:val="en-GB"/>
+        </w:rPr>
+        <w:t>tVec</w:t>
+      </w:r>
+      <w:proofErr w:type="spellEnd"/>
+      <w:proofErr w:type="gramEnd"/>
+      <w:r>
+        <w:rPr>
+          <w:lang w:val="en-GB"/>
+        </w:rPr>
+        <w:t>]:</w:t>
+      </w:r>
+      <w:proofErr w:type="spellStart"/>
+      <w:r>
+        <w:rPr>
+          <w:lang w:val="en-GB"/>
+        </w:rPr>
+        <w:t>crossP</w:t>
+      </w:r>
+      <w:proofErr w:type="spellEnd"/>
+      <w:r>
+        <w:rPr>
+          <w:lang w:val="en-GB"/>
+        </w:rPr>
+        <w:t>()</w:t>
       </w:r>
     </w:p>
     <w:p>
@@ -757,57 +1452,111 @@
         <w:rPr>
           <w:lang w:val="en-GB"/>
         </w:rPr>
-        <w:t>\begin{luacode*}</w:t>
-      </w:r>
-    </w:p>
-    <w:p>
-      <w:pPr>
-        <w:pStyle w:val="Inhalt"/>
-        <w:rPr>
-          <w:lang w:val="en-GB"/>
-        </w:rPr>
-      </w:pPr>
-      <w:r>
-        <w:rPr>
-          <w:lang w:val="en-GB"/>
-        </w:rPr>
-        <w:t>require("../tVar.lua")</w:t>
-      </w:r>
-    </w:p>
-    <w:p>
-      <w:pPr>
-        <w:pStyle w:val="Inhalt"/>
-        <w:rPr>
-          <w:lang w:val="en-GB"/>
-        </w:rPr>
-      </w:pPr>
-      <w:r>
-        <w:rPr>
-          <w:lang w:val="en-GB"/>
-        </w:rPr>
-        <w:t>matrix = require("../matrix")</w:t>
-      </w:r>
-    </w:p>
-    <w:p>
-      <w:pPr>
-        <w:pStyle w:val="Inhalt"/>
-        <w:rPr>
-          <w:rStyle w:val="Kommentar"/>
-        </w:rPr>
-      </w:pPr>
-    </w:p>
-    <w:p>
-      <w:pPr>
-        <w:pStyle w:val="Inhalt"/>
-        <w:rPr>
-          <w:lang w:val="en-GB"/>
-        </w:rPr>
-      </w:pPr>
-      <w:r>
-        <w:rPr>
-          <w:lang w:val="en-GB"/>
-        </w:rPr>
-        <w:t>numFormat = "%.2</w:t>
+        <w:t>\begin{</w:t>
+      </w:r>
+      <w:proofErr w:type="spellStart"/>
+      <w:r>
+        <w:rPr>
+          <w:lang w:val="en-GB"/>
+        </w:rPr>
+        <w:t>luacode</w:t>
+      </w:r>
+      <w:proofErr w:type="spellEnd"/>
+      <w:r>
+        <w:rPr>
+          <w:lang w:val="en-GB"/>
+        </w:rPr>
+        <w:t>*}</w:t>
+      </w:r>
+    </w:p>
+    <w:p>
+      <w:pPr>
+        <w:pStyle w:val="Inhalt"/>
+        <w:rPr>
+          <w:lang w:val="en-GB"/>
+        </w:rPr>
+      </w:pPr>
+      <w:proofErr w:type="gramStart"/>
+      <w:r>
+        <w:rPr>
+          <w:lang w:val="en-GB"/>
+        </w:rPr>
+        <w:t>require(</w:t>
+      </w:r>
+      <w:proofErr w:type="gramEnd"/>
+      <w:r>
+        <w:rPr>
+          <w:lang w:val="en-GB"/>
+        </w:rPr>
+        <w:t>"../</w:t>
+      </w:r>
+      <w:proofErr w:type="spellStart"/>
+      <w:r>
+        <w:rPr>
+          <w:lang w:val="en-GB"/>
+        </w:rPr>
+        <w:t>tVar.lua</w:t>
+      </w:r>
+      <w:proofErr w:type="spellEnd"/>
+      <w:r>
+        <w:rPr>
+          <w:lang w:val="en-GB"/>
+        </w:rPr>
+        <w:t>")</w:t>
+      </w:r>
+    </w:p>
+    <w:p>
+      <w:pPr>
+        <w:pStyle w:val="Inhalt"/>
+        <w:rPr>
+          <w:lang w:val="en-GB"/>
+        </w:rPr>
+      </w:pPr>
+      <w:proofErr w:type="gramStart"/>
+      <w:r>
+        <w:rPr>
+          <w:lang w:val="en-GB"/>
+        </w:rPr>
+        <w:t>matrix</w:t>
+      </w:r>
+      <w:proofErr w:type="gramEnd"/>
+      <w:r>
+        <w:rPr>
+          <w:lang w:val="en-GB"/>
+        </w:rPr>
+        <w:t xml:space="preserve"> = require("../matrix")</w:t>
+      </w:r>
+    </w:p>
+    <w:p>
+      <w:pPr>
+        <w:pStyle w:val="Inhalt"/>
+        <w:rPr>
+          <w:rStyle w:val="Kommentar"/>
+        </w:rPr>
+      </w:pPr>
+    </w:p>
+    <w:p>
+      <w:pPr>
+        <w:pStyle w:val="Inhalt"/>
+        <w:rPr>
+          <w:lang w:val="en-GB"/>
+        </w:rPr>
+      </w:pPr>
+      <w:proofErr w:type="spellStart"/>
+      <w:proofErr w:type="gramStart"/>
+      <w:r>
+        <w:rPr>
+          <w:lang w:val="en-GB"/>
+        </w:rPr>
+        <w:t>numFormat</w:t>
+      </w:r>
+      <w:proofErr w:type="spellEnd"/>
+      <w:proofErr w:type="gramEnd"/>
+      <w:r>
+        <w:rPr>
+          <w:lang w:val="en-GB"/>
+        </w:rPr>
+        <w:t xml:space="preserve"> = "%.2</w:t>
       </w:r>
       <w:r>
         <w:rPr>
@@ -823,11 +1572,21 @@
           <w:lang w:val="en-GB"/>
         </w:rPr>
       </w:pPr>
-      <w:r>
-        <w:rPr>
-          <w:lang w:val="en-GB"/>
-        </w:rPr>
-        <w:t>outputMode = "RES_EQ_N</w:t>
+      <w:proofErr w:type="spellStart"/>
+      <w:proofErr w:type="gramStart"/>
+      <w:r>
+        <w:rPr>
+          <w:lang w:val="en-GB"/>
+        </w:rPr>
+        <w:t>outputMode</w:t>
+      </w:r>
+      <w:proofErr w:type="spellEnd"/>
+      <w:proofErr w:type="gramEnd"/>
+      <w:r>
+        <w:rPr>
+          <w:lang w:val="en-GB"/>
+        </w:rPr>
+        <w:t xml:space="preserve"> = "RES_EQ_N</w:t>
       </w:r>
       <w:r>
         <w:rPr>
@@ -843,12 +1602,14 @@
           <w:lang w:val="en-GB"/>
         </w:rPr>
       </w:pPr>
+      <w:proofErr w:type="gramStart"/>
       <w:r>
         <w:rPr>
           <w:lang w:val="en-GB"/>
         </w:rPr>
         <w:t>numeration</w:t>
       </w:r>
+      <w:proofErr w:type="gramEnd"/>
       <w:r>
         <w:rPr>
           <w:lang w:val="en-GB"/>
@@ -993,7 +1754,21 @@
         <w:rPr>
           <w:lang w:val="de-AT"/>
         </w:rPr>
-        <w:t>\end{luacode*}</w:t>
+        <w:t>\end{</w:t>
+      </w:r>
+      <w:proofErr w:type="spellStart"/>
+      <w:r>
+        <w:rPr>
+          <w:lang w:val="de-AT"/>
+        </w:rPr>
+        <w:t>luacode</w:t>
+      </w:r>
+      <w:proofErr w:type="spellEnd"/>
+      <w:r>
+        <w:rPr>
+          <w:lang w:val="de-AT"/>
+        </w:rPr>
+        <w:t>*}</w:t>
       </w:r>
     </w:p>
     <w:sectPr>

</xml_diff>

<commit_message>
updated cheatSheet and Example1
</commit_message>
<xml_diff>
--- a/Example/CheatSheet/tVar.docx
+++ b/Example/CheatSheet/tVar.docx
@@ -43,26 +43,18 @@
           <w:lang w:val="en-GB"/>
         </w:rPr>
       </w:pPr>
-      <w:proofErr w:type="gramStart"/>
-      <w:r>
-        <w:rPr>
-          <w:lang w:val="en-GB"/>
-        </w:rPr>
-        <w:t>require(</w:t>
-      </w:r>
-      <w:proofErr w:type="gramEnd"/>
-      <w:r>
-        <w:rPr>
-          <w:lang w:val="en-GB"/>
-        </w:rPr>
-        <w:t>"../</w:t>
-      </w:r>
-      <w:proofErr w:type="spellStart"/>
-      <w:r>
-        <w:rPr>
-          <w:lang w:val="en-GB"/>
-        </w:rPr>
-        <w:t>tVar.lua</w:t>
+      <w:r>
+        <w:rPr>
+          <w:lang w:val="en-GB"/>
+        </w:rPr>
+        <w:t>require("</w:t>
+      </w:r>
+      <w:proofErr w:type="spellStart"/>
+      <w:r>
+        <w:rPr>
+          <w:lang w:val="en-GB"/>
+        </w:rPr>
+        <w:t>tVar</w:t>
       </w:r>
       <w:proofErr w:type="spellEnd"/>
       <w:r>
@@ -74,28 +66,6 @@
     </w:p>
     <w:p>
       <w:pPr>
-        <w:pStyle w:val="Inhalt"/>
-        <w:rPr>
-          <w:lang w:val="en-GB"/>
-        </w:rPr>
-      </w:pPr>
-      <w:proofErr w:type="gramStart"/>
-      <w:r>
-        <w:rPr>
-          <w:lang w:val="en-GB"/>
-        </w:rPr>
-        <w:t>matrix</w:t>
-      </w:r>
-      <w:proofErr w:type="gramEnd"/>
-      <w:r>
-        <w:rPr>
-          <w:lang w:val="en-GB"/>
-        </w:rPr>
-        <w:t xml:space="preserve"> = require("../matrix")</w:t>
-      </w:r>
-    </w:p>
-    <w:p>
-      <w:pPr>
         <w:pStyle w:val="berschrift1"/>
         <w:rPr>
           <w:lang w:val="en-GB"/>
@@ -142,7 +112,6 @@
         </w:rPr>
       </w:pPr>
       <w:proofErr w:type="spellStart"/>
-      <w:proofErr w:type="gramStart"/>
       <w:r>
         <w:rPr>
           <w:lang w:val="en-GB"/>
@@ -150,7 +119,6 @@
         <w:t>numFormat</w:t>
       </w:r>
       <w:proofErr w:type="spellEnd"/>
-      <w:proofErr w:type="gramEnd"/>
       <w:r>
         <w:rPr>
           <w:lang w:val="en-GB"/>
@@ -166,7 +134,6 @@
         </w:rPr>
       </w:pPr>
       <w:proofErr w:type="spellStart"/>
-      <w:proofErr w:type="gramStart"/>
       <w:r>
         <w:rPr>
           <w:lang w:val="en-GB"/>
@@ -174,7 +141,6 @@
         <w:t>mathEnviroment</w:t>
       </w:r>
       <w:proofErr w:type="spellEnd"/>
-      <w:proofErr w:type="gramEnd"/>
       <w:r>
         <w:rPr>
           <w:lang w:val="en-GB"/>
@@ -190,7 +156,6 @@
         </w:rPr>
       </w:pPr>
       <w:proofErr w:type="spellStart"/>
-      <w:proofErr w:type="gramStart"/>
       <w:r>
         <w:rPr>
           <w:lang w:val="en-GB"/>
@@ -198,7 +163,6 @@
         <w:t>debugMode</w:t>
       </w:r>
       <w:proofErr w:type="spellEnd"/>
-      <w:proofErr w:type="gramEnd"/>
       <w:r>
         <w:rPr>
           <w:lang w:val="en-GB"/>
@@ -214,7 +178,6 @@
         </w:rPr>
       </w:pPr>
       <w:proofErr w:type="spellStart"/>
-      <w:proofErr w:type="gramStart"/>
       <w:r>
         <w:rPr>
           <w:lang w:val="en-GB"/>
@@ -222,7 +185,6 @@
         <w:t>outputMode</w:t>
       </w:r>
       <w:proofErr w:type="spellEnd"/>
-      <w:proofErr w:type="gramEnd"/>
       <w:r>
         <w:rPr>
           <w:lang w:val="en-GB"/>
@@ -249,30 +211,21 @@
           <w:lang w:val="en-GB"/>
         </w:rPr>
       </w:pPr>
-      <w:proofErr w:type="gramStart"/>
-      <w:r>
-        <w:rPr>
-          <w:lang w:val="en-GB"/>
-        </w:rPr>
-        <w:t>numeration</w:t>
-      </w:r>
-      <w:proofErr w:type="gramEnd"/>
-      <w:r>
-        <w:rPr>
-          <w:lang w:val="en-GB"/>
-        </w:rPr>
-        <w:t xml:space="preserve"> = true</w:t>
-      </w:r>
-    </w:p>
-    <w:p>
-      <w:pPr>
-        <w:pStyle w:val="Inhalt"/>
-        <w:rPr>
-          <w:lang w:val="en-GB"/>
-        </w:rPr>
-      </w:pPr>
-      <w:proofErr w:type="spellStart"/>
-      <w:proofErr w:type="gramStart"/>
+      <w:r>
+        <w:rPr>
+          <w:lang w:val="en-GB"/>
+        </w:rPr>
+        <w:t>numeration = true</w:t>
+      </w:r>
+    </w:p>
+    <w:p>
+      <w:pPr>
+        <w:pStyle w:val="Inhalt"/>
+        <w:rPr>
+          <w:lang w:val="en-GB"/>
+        </w:rPr>
+      </w:pPr>
+      <w:proofErr w:type="spellStart"/>
       <w:r>
         <w:rPr>
           <w:lang w:val="en-GB"/>
@@ -280,7 +233,6 @@
         <w:t>decimalSeparator</w:t>
       </w:r>
       <w:proofErr w:type="spellEnd"/>
-      <w:proofErr w:type="gramEnd"/>
       <w:r>
         <w:rPr>
           <w:lang w:val="en-GB"/>
@@ -328,19 +280,11 @@
         </w:rPr>
       </w:pPr>
       <w:proofErr w:type="spellStart"/>
-      <w:proofErr w:type="gramStart"/>
-      <w:r>
-        <w:rPr>
-          <w:lang w:val="en-GB"/>
-        </w:rPr>
-        <w:t>tVar:</w:t>
-      </w:r>
-      <w:proofErr w:type="gramEnd"/>
-      <w:r>
-        <w:rPr>
-          <w:lang w:val="en-GB"/>
-        </w:rPr>
-        <w:t>New</w:t>
+      <w:r>
+        <w:rPr>
+          <w:lang w:val="en-GB"/>
+        </w:rPr>
+        <w:t>tVar:New</w:t>
       </w:r>
       <w:proofErr w:type="spellEnd"/>
       <w:r>
@@ -358,19 +302,11 @@
         </w:rPr>
       </w:pPr>
       <w:proofErr w:type="spellStart"/>
-      <w:proofErr w:type="gramStart"/>
-      <w:r>
-        <w:rPr>
-          <w:lang w:val="en-GB"/>
-        </w:rPr>
-        <w:t>tVec:</w:t>
-      </w:r>
-      <w:proofErr w:type="gramEnd"/>
-      <w:r>
-        <w:rPr>
-          <w:lang w:val="en-GB"/>
-        </w:rPr>
-        <w:t>New</w:t>
+      <w:r>
+        <w:rPr>
+          <w:lang w:val="en-GB"/>
+        </w:rPr>
+        <w:t>tVec:New</w:t>
       </w:r>
       <w:proofErr w:type="spellEnd"/>
       <w:r>
@@ -429,19 +365,11 @@
           <w:rStyle w:val="Kommentar"/>
         </w:rPr>
       </w:pPr>
-      <w:proofErr w:type="gramStart"/>
-      <w:r>
-        <w:rPr>
-          <w:lang w:val="en-GB"/>
-        </w:rPr>
-        <w:t>:print</w:t>
-      </w:r>
-      <w:proofErr w:type="gramEnd"/>
-      <w:r>
-        <w:rPr>
-          <w:lang w:val="en-GB"/>
-        </w:rPr>
-        <w:t xml:space="preserve">() </w:t>
+      <w:r>
+        <w:rPr>
+          <w:lang w:val="en-GB"/>
+        </w:rPr>
+        <w:t xml:space="preserve">:print() </w:t>
       </w:r>
       <w:r>
         <w:rPr>
@@ -461,21 +389,7 @@
         <w:rPr>
           <w:rStyle w:val="Kommentar"/>
         </w:rPr>
-        <w:t xml:space="preserve">. </w:t>
-      </w:r>
-      <w:proofErr w:type="gramStart"/>
-      <w:r>
-        <w:rPr>
-          <w:rStyle w:val="Kommentar"/>
-        </w:rPr>
-        <w:t>v</w:t>
-      </w:r>
-      <w:proofErr w:type="gramEnd"/>
-      <w:r>
-        <w:rPr>
-          <w:rStyle w:val="Kommentar"/>
-        </w:rPr>
-        <w:t xml:space="preserve"> </w:t>
+        <w:t xml:space="preserve">. v </w:t>
       </w:r>
       <w:proofErr w:type="spellStart"/>
       <w:r>
@@ -493,7 +407,6 @@
           <w:lang w:val="en-GB"/>
         </w:rPr>
       </w:pPr>
-      <w:proofErr w:type="gramStart"/>
       <w:r>
         <w:rPr>
           <w:lang w:val="en-GB"/>
@@ -505,14 +418,7 @@
         <w:rPr>
           <w:lang w:val="en-GB"/>
         </w:rPr>
-        <w:t>outRES</w:t>
-      </w:r>
-      <w:proofErr w:type="gramEnd"/>
-      <w:r>
-        <w:rPr>
-          <w:lang w:val="en-GB"/>
-        </w:rPr>
-        <w:t>_EQ_N</w:t>
+        <w:t>outRES_EQ_N</w:t>
       </w:r>
       <w:proofErr w:type="spellEnd"/>
       <w:r>
@@ -555,7 +461,6 @@
           <w:lang w:val="en-GB"/>
         </w:rPr>
       </w:pPr>
-      <w:proofErr w:type="gramStart"/>
       <w:r>
         <w:rPr>
           <w:lang w:val="en-GB"/>
@@ -567,14 +472,7 @@
         <w:rPr>
           <w:lang w:val="en-GB"/>
         </w:rPr>
-        <w:t>outRES</w:t>
-      </w:r>
-      <w:proofErr w:type="gramEnd"/>
-      <w:r>
-        <w:rPr>
-          <w:lang w:val="en-GB"/>
-        </w:rPr>
-        <w:t>_EQ</w:t>
+        <w:t>outRES_EQ</w:t>
       </w:r>
       <w:proofErr w:type="spellEnd"/>
       <w:r>
@@ -591,7 +489,6 @@
           <w:lang w:val="en-GB"/>
         </w:rPr>
       </w:pPr>
-      <w:proofErr w:type="gramStart"/>
       <w:r>
         <w:rPr>
           <w:lang w:val="en-GB"/>
@@ -603,10 +500,15 @@
         <w:rPr>
           <w:lang w:val="en-GB"/>
         </w:rPr>
-        <w:t>outREs</w:t>
-      </w:r>
-      <w:proofErr w:type="spellEnd"/>
-      <w:proofErr w:type="gramEnd"/>
+        <w:t>outRE</w:t>
+      </w:r>
+      <w:r>
+        <w:rPr>
+          <w:lang w:val="en-GB"/>
+        </w:rPr>
+        <w:t>S</w:t>
+      </w:r>
+      <w:proofErr w:type="spellEnd"/>
       <w:r>
         <w:rPr>
           <w:lang w:val="en-GB"/>
@@ -621,19 +523,11 @@
           <w:lang w:val="en-GB"/>
         </w:rPr>
       </w:pPr>
-      <w:proofErr w:type="gramStart"/>
-      <w:r>
-        <w:rPr>
-          <w:lang w:val="en-GB"/>
-        </w:rPr>
-        <w:t>:out</w:t>
-      </w:r>
-      <w:proofErr w:type="gramEnd"/>
-      <w:r>
-        <w:rPr>
-          <w:lang w:val="en-GB"/>
-        </w:rPr>
-        <w:t xml:space="preserve">() </w:t>
+      <w:r>
+        <w:rPr>
+          <w:lang w:val="en-GB"/>
+        </w:rPr>
+        <w:t xml:space="preserve">:out() </w:t>
       </w:r>
       <w:r>
         <w:rPr>
@@ -691,7 +585,6 @@
           <w:lang w:val="en-GB"/>
         </w:rPr>
       </w:pPr>
-      <w:proofErr w:type="gramStart"/>
       <w:r>
         <w:rPr>
           <w:lang w:val="en-GB"/>
@@ -706,7 +599,6 @@
         <w:t>setName</w:t>
       </w:r>
       <w:proofErr w:type="spellEnd"/>
-      <w:proofErr w:type="gramEnd"/>
       <w:r>
         <w:rPr>
           <w:lang w:val="en-GB"/>
@@ -721,7 +613,6 @@
           <w:lang w:val="en-GB"/>
         </w:rPr>
       </w:pPr>
-      <w:proofErr w:type="gramStart"/>
       <w:r>
         <w:rPr>
           <w:lang w:val="en-GB"/>
@@ -736,7 +627,6 @@
         <w:t>setUnit</w:t>
       </w:r>
       <w:proofErr w:type="spellEnd"/>
-      <w:proofErr w:type="gramEnd"/>
       <w:r>
         <w:rPr>
           <w:lang w:val="en-GB"/>
@@ -752,101 +642,72 @@
           <w:lang w:val="de-AT"/>
         </w:rPr>
       </w:pPr>
-      <w:proofErr w:type="gramStart"/>
-      <w:r>
-        <w:rPr>
-          <w:lang w:val="en-GB"/>
+      <w:r>
+        <w:rPr>
+          <w:lang w:val="de-AT"/>
         </w:rPr>
         <w:t>:</w:t>
       </w:r>
       <w:r>
         <w:rPr>
-          <w:lang w:val="en-GB"/>
+          <w:lang w:val="de-AT"/>
         </w:rPr>
         <w:t>clean</w:t>
-      </w:r>
-      <w:proofErr w:type="gramEnd"/>
-      <w:r>
-        <w:rPr>
-          <w:lang w:val="en-GB"/>
-        </w:rPr>
-        <w:t xml:space="preserve">(name[string]) </w:t>
-      </w:r>
-      <w:r>
-        <w:rPr>
-          <w:rStyle w:val="Kommentar"/>
-        </w:rPr>
-        <w:t>–-</w:t>
-      </w:r>
-      <w:proofErr w:type="spellStart"/>
-      <w:r>
-        <w:rPr>
-          <w:rStyle w:val="Kommentar"/>
-        </w:rPr>
-        <w:t>berechn</w:t>
-      </w:r>
-      <w:proofErr w:type="spellEnd"/>
-      <w:r>
-        <w:rPr>
-          <w:rStyle w:val="Kommentar"/>
-        </w:rPr>
-        <w:t xml:space="preserve">. </w:t>
-      </w:r>
-      <w:proofErr w:type="spellStart"/>
-      <w:r>
-        <w:rPr>
-          <w:rStyle w:val="Kommentar"/>
-          <w:lang w:val="de-AT"/>
-        </w:rPr>
-        <w:t>Schr</w:t>
-      </w:r>
-      <w:proofErr w:type="spellEnd"/>
-      <w:r>
-        <w:rPr>
-          <w:rStyle w:val="Kommentar"/>
-          <w:lang w:val="de-AT"/>
-        </w:rPr>
-        <w:t>.</w:t>
-      </w:r>
-      <w:r>
-        <w:rPr>
-          <w:rStyle w:val="Kommentar"/>
-          <w:lang w:val="de-AT"/>
-        </w:rPr>
-        <w:t xml:space="preserve"> </w:t>
-      </w:r>
-      <w:proofErr w:type="spellStart"/>
-      <w:r>
-        <w:rPr>
-          <w:rStyle w:val="Kommentar"/>
-          <w:lang w:val="de-AT"/>
-        </w:rPr>
-        <w:t>entf</w:t>
-      </w:r>
-      <w:proofErr w:type="spellEnd"/>
-      <w:r>
-        <w:rPr>
-          <w:rStyle w:val="Kommentar"/>
-          <w:lang w:val="de-AT"/>
-        </w:rPr>
-        <w:t>.</w:t>
-      </w:r>
-    </w:p>
-    <w:p>
-      <w:pPr>
-        <w:pStyle w:val="Inhalt"/>
-        <w:rPr>
-          <w:lang w:val="de-AT"/>
-        </w:rPr>
-      </w:pPr>
-      <w:r>
-        <w:rPr>
-          <w:lang w:val="de-AT"/>
-        </w:rPr>
-        <w:t>Tipp: können verkettet werden</w:t>
       </w:r>
       <w:bookmarkStart w:id="0" w:name="_GoBack"/>
       <w:bookmarkEnd w:id="0"/>
+      <w:r>
+        <w:rPr>
+          <w:lang w:val="de-AT"/>
+        </w:rPr>
+        <w:t xml:space="preserve">(name[string]) </w:t>
+      </w:r>
+      <w:r>
+        <w:rPr>
+          <w:rStyle w:val="Kommentar"/>
+          <w:lang w:val="de-AT"/>
+        </w:rPr>
+        <w:t xml:space="preserve">–-berechn. </w:t>
+      </w:r>
+      <w:proofErr w:type="spellStart"/>
+      <w:r>
+        <w:rPr>
+          <w:rStyle w:val="Kommentar"/>
+          <w:lang w:val="de-AT"/>
+        </w:rPr>
+        <w:t>Schr</w:t>
+      </w:r>
+      <w:proofErr w:type="spellEnd"/>
+      <w:r>
+        <w:rPr>
+          <w:rStyle w:val="Kommentar"/>
+          <w:lang w:val="de-AT"/>
+        </w:rPr>
+        <w:t>.</w:t>
+      </w:r>
+      <w:r>
+        <w:rPr>
+          <w:rStyle w:val="Kommentar"/>
+          <w:lang w:val="de-AT"/>
+        </w:rPr>
+        <w:t xml:space="preserve"> </w:t>
+      </w:r>
+      <w:proofErr w:type="spellStart"/>
+      <w:r>
+        <w:rPr>
+          <w:rStyle w:val="Kommentar"/>
+          <w:lang w:val="de-AT"/>
+        </w:rPr>
+        <w:t>entf</w:t>
+      </w:r>
+      <w:proofErr w:type="spellEnd"/>
+      <w:r>
+        <w:rPr>
+          <w:rStyle w:val="Kommentar"/>
+          <w:lang w:val="de-AT"/>
+        </w:rPr>
+        <w:t>.</w:t>
+      </w:r>
     </w:p>
     <w:p>
       <w:pPr>
@@ -1118,6 +979,54 @@
     </w:p>
     <w:p>
       <w:pPr>
+        <w:pStyle w:val="Inhalt"/>
+        <w:rPr>
+          <w:rStyle w:val="Kommentar"/>
+          <w:color w:val="auto"/>
+        </w:rPr>
+      </w:pPr>
+      <w:proofErr w:type="spellStart"/>
+      <w:proofErr w:type="gramStart"/>
+      <w:r>
+        <w:rPr>
+          <w:rStyle w:val="Kommentar"/>
+          <w:color w:val="auto"/>
+        </w:rPr>
+        <w:t>tex.print</w:t>
+      </w:r>
+      <w:proofErr w:type="spellEnd"/>
+      <w:r>
+        <w:rPr>
+          <w:rStyle w:val="Kommentar"/>
+          <w:color w:val="auto"/>
+        </w:rPr>
+        <w:t>(</w:t>
+      </w:r>
+      <w:proofErr w:type="gramEnd"/>
+      <w:r>
+        <w:rPr>
+          <w:rStyle w:val="Kommentar"/>
+          <w:color w:val="auto"/>
+        </w:rPr>
+        <w:t xml:space="preserve">[string]) </w:t>
+      </w:r>
+      <w:r>
+        <w:rPr>
+          <w:rStyle w:val="Kommentar"/>
+        </w:rPr>
+        <w:t xml:space="preserve">–-print string to </w:t>
+      </w:r>
+      <w:proofErr w:type="spellStart"/>
+      <w:r>
+        <w:rPr>
+          <w:rStyle w:val="Kommentar"/>
+        </w:rPr>
+        <w:t>LaTeX</w:t>
+      </w:r>
+      <w:proofErr w:type="spellEnd"/>
+    </w:p>
+    <w:p>
+      <w:pPr>
         <w:pStyle w:val="berschrift1"/>
         <w:rPr>
           <w:lang w:val="en-GB"/>
@@ -1194,147 +1103,215 @@
       <w:pPr>
         <w:pStyle w:val="Inhalt"/>
         <w:rPr>
-          <w:lang w:val="en-GB"/>
-        </w:rPr>
-      </w:pPr>
+          <w:lang w:val="de-AT"/>
+        </w:rPr>
+      </w:pPr>
+      <w:r>
+        <w:rPr>
+          <w:lang w:val="de-AT"/>
+        </w:rPr>
+        <w:t>tVar.min(</w:t>
+      </w:r>
+      <w:r>
+        <w:rPr>
+          <w:lang w:val="de-AT"/>
+        </w:rPr>
+        <w:t>...</w:t>
+      </w:r>
+      <w:r>
+        <w:rPr>
+          <w:lang w:val="de-AT"/>
+        </w:rPr>
+        <w:t>)</w:t>
+      </w:r>
+    </w:p>
+    <w:p>
+      <w:pPr>
+        <w:pStyle w:val="Inhalt"/>
+        <w:rPr>
+          <w:lang w:val="de-AT"/>
+        </w:rPr>
+      </w:pPr>
+      <w:r>
+        <w:rPr>
+          <w:lang w:val="de-AT"/>
+        </w:rPr>
+        <w:t>tVar.max(</w:t>
+      </w:r>
+      <w:r>
+        <w:rPr>
+          <w:lang w:val="de-AT"/>
+        </w:rPr>
+        <w:t>...</w:t>
+      </w:r>
+      <w:r>
+        <w:rPr>
+          <w:lang w:val="de-AT"/>
+        </w:rPr>
+        <w:t>)</w:t>
+      </w:r>
+    </w:p>
+    <w:p>
+      <w:pPr>
+        <w:pStyle w:val="Inhalt"/>
+        <w:rPr>
+          <w:lang w:val="de-AT"/>
+        </w:rPr>
+      </w:pPr>
+      <w:r>
+        <w:rPr>
+          <w:lang w:val="de-AT"/>
+        </w:rPr>
+        <w:t>[</w:t>
+      </w:r>
+      <w:proofErr w:type="spellStart"/>
+      <w:r>
+        <w:rPr>
+          <w:lang w:val="de-AT"/>
+        </w:rPr>
+        <w:t>tMat</w:t>
+      </w:r>
+      <w:proofErr w:type="spellEnd"/>
+      <w:r>
+        <w:rPr>
+          <w:lang w:val="de-AT"/>
+        </w:rPr>
+        <w:t xml:space="preserve">]:T() </w:t>
+      </w:r>
+      <w:r>
+        <w:rPr>
+          <w:rStyle w:val="Kommentar"/>
+          <w:lang w:val="de-AT"/>
+        </w:rPr>
+        <w:t>-–Transponieren</w:t>
+      </w:r>
+    </w:p>
+    <w:p>
+      <w:pPr>
+        <w:pStyle w:val="Inhalt"/>
+        <w:rPr>
+          <w:lang w:val="de-AT"/>
+        </w:rPr>
+      </w:pPr>
+      <w:r>
+        <w:rPr>
+          <w:lang w:val="de-AT"/>
+        </w:rPr>
+        <w:t>[</w:t>
+      </w:r>
+      <w:proofErr w:type="spellStart"/>
+      <w:r>
+        <w:rPr>
+          <w:lang w:val="de-AT"/>
+        </w:rPr>
+        <w:t>tMat</w:t>
+      </w:r>
+      <w:proofErr w:type="spellEnd"/>
+      <w:r>
+        <w:rPr>
+          <w:lang w:val="de-AT"/>
+        </w:rPr>
+        <w:t>]:</w:t>
+      </w:r>
+      <w:proofErr w:type="spellStart"/>
+      <w:r>
+        <w:rPr>
+          <w:lang w:val="de-AT"/>
+        </w:rPr>
+        <w:t>Det</w:t>
+      </w:r>
+      <w:proofErr w:type="spellEnd"/>
+      <w:r>
+        <w:rPr>
+          <w:lang w:val="de-AT"/>
+        </w:rPr>
+        <w:t>()</w:t>
+      </w:r>
+    </w:p>
+    <w:p>
+      <w:pPr>
+        <w:pStyle w:val="Inhalt"/>
+        <w:rPr>
+          <w:lang w:val="en-GB"/>
+        </w:rPr>
+      </w:pPr>
+      <w:r>
+        <w:rPr>
+          <w:lang w:val="en-GB"/>
+        </w:rPr>
+        <w:t>[</w:t>
+      </w:r>
       <w:proofErr w:type="spellStart"/>
       <w:proofErr w:type="gramStart"/>
       <w:r>
         <w:rPr>
           <w:lang w:val="en-GB"/>
         </w:rPr>
-        <w:t>tVar.min</w:t>
-      </w:r>
-      <w:proofErr w:type="spellEnd"/>
-      <w:r>
-        <w:rPr>
-          <w:lang w:val="en-GB"/>
-        </w:rPr>
-        <w:t>(</w:t>
-      </w:r>
+        <w:t>tMat</w:t>
+      </w:r>
+      <w:proofErr w:type="spellEnd"/>
       <w:proofErr w:type="gramEnd"/>
       <w:r>
         <w:rPr>
           <w:lang w:val="en-GB"/>
         </w:rPr>
-        <w:t>...</w:t>
-      </w:r>
-      <w:r>
-        <w:rPr>
-          <w:lang w:val="en-GB"/>
-        </w:rPr>
-        <w:t>)</w:t>
-      </w:r>
-    </w:p>
-    <w:p>
-      <w:pPr>
-        <w:pStyle w:val="Inhalt"/>
-        <w:rPr>
-          <w:lang w:val="en-GB"/>
-        </w:rPr>
-      </w:pPr>
+        <w:t>]:</w:t>
+      </w:r>
+      <w:proofErr w:type="spellStart"/>
+      <w:r>
+        <w:rPr>
+          <w:lang w:val="en-GB"/>
+        </w:rPr>
+        <w:t>Inv</w:t>
+      </w:r>
+      <w:proofErr w:type="spellEnd"/>
+      <w:r>
+        <w:rPr>
+          <w:lang w:val="en-GB"/>
+        </w:rPr>
+        <w:t>()</w:t>
+      </w:r>
+    </w:p>
+    <w:p>
+      <w:pPr>
+        <w:pStyle w:val="Inhalt"/>
+        <w:rPr>
+          <w:lang w:val="en-GB"/>
+        </w:rPr>
+      </w:pPr>
+      <w:r>
+        <w:rPr>
+          <w:lang w:val="en-GB"/>
+        </w:rPr>
+        <w:t>[</w:t>
+      </w:r>
       <w:proofErr w:type="spellStart"/>
       <w:proofErr w:type="gramStart"/>
       <w:r>
         <w:rPr>
           <w:lang w:val="en-GB"/>
         </w:rPr>
-        <w:t>tVar.max</w:t>
-      </w:r>
-      <w:proofErr w:type="spellEnd"/>
-      <w:r>
-        <w:rPr>
-          <w:lang w:val="en-GB"/>
-        </w:rPr>
-        <w:t>(</w:t>
-      </w:r>
+        <w:t>tVec</w:t>
+      </w:r>
+      <w:proofErr w:type="spellEnd"/>
       <w:proofErr w:type="gramEnd"/>
       <w:r>
         <w:rPr>
           <w:lang w:val="en-GB"/>
         </w:rPr>
-        <w:t>...</w:t>
-      </w:r>
-      <w:r>
-        <w:rPr>
-          <w:lang w:val="en-GB"/>
-        </w:rPr>
-        <w:t>)</w:t>
-      </w:r>
-    </w:p>
-    <w:p>
-      <w:pPr>
-        <w:pStyle w:val="Inhalt"/>
-        <w:rPr>
-          <w:lang w:val="de-AT"/>
-        </w:rPr>
-      </w:pPr>
-      <w:r>
-        <w:rPr>
-          <w:lang w:val="de-AT"/>
-        </w:rPr>
-        <w:t>[</w:t>
-      </w:r>
-      <w:proofErr w:type="spellStart"/>
-      <w:r>
-        <w:rPr>
-          <w:lang w:val="de-AT"/>
-        </w:rPr>
-        <w:t>tMat</w:t>
-      </w:r>
-      <w:proofErr w:type="spellEnd"/>
-      <w:r>
-        <w:rPr>
-          <w:lang w:val="de-AT"/>
-        </w:rPr>
-        <w:t xml:space="preserve">]:T() </w:t>
-      </w:r>
-      <w:r>
-        <w:rPr>
-          <w:rStyle w:val="Kommentar"/>
-          <w:lang w:val="de-AT"/>
-        </w:rPr>
-        <w:t>-–Transponieren</w:t>
-      </w:r>
-    </w:p>
-    <w:p>
-      <w:pPr>
-        <w:pStyle w:val="Inhalt"/>
-        <w:rPr>
-          <w:lang w:val="de-AT"/>
-        </w:rPr>
-      </w:pPr>
-      <w:r>
-        <w:rPr>
-          <w:lang w:val="de-AT"/>
-        </w:rPr>
-        <w:t>[</w:t>
-      </w:r>
-      <w:proofErr w:type="spellStart"/>
-      <w:r>
-        <w:rPr>
-          <w:lang w:val="de-AT"/>
-        </w:rPr>
-        <w:t>tMat</w:t>
-      </w:r>
-      <w:proofErr w:type="spellEnd"/>
-      <w:r>
-        <w:rPr>
-          <w:lang w:val="de-AT"/>
-        </w:rPr>
         <w:t>]:</w:t>
       </w:r>
       <w:proofErr w:type="spellStart"/>
       <w:r>
         <w:rPr>
-          <w:lang w:val="de-AT"/>
-        </w:rPr>
-        <w:t>Det</w:t>
-      </w:r>
-      <w:proofErr w:type="spellEnd"/>
-      <w:r>
-        <w:rPr>
-          <w:lang w:val="de-AT"/>
+          <w:lang w:val="en-GB"/>
+        </w:rPr>
+        <w:t>crossP</w:t>
+      </w:r>
+      <w:proofErr w:type="spellEnd"/>
+      <w:r>
+        <w:rPr>
+          <w:lang w:val="en-GB"/>
         </w:rPr>
         <w:t>()</w:t>
       </w:r>
@@ -1342,434 +1319,11 @@
     <w:p>
       <w:pPr>
         <w:pStyle w:val="Inhalt"/>
-        <w:rPr>
-          <w:lang w:val="en-GB"/>
-        </w:rPr>
-      </w:pPr>
-      <w:r>
-        <w:rPr>
-          <w:lang w:val="en-GB"/>
-        </w:rPr>
-        <w:t>[</w:t>
-      </w:r>
-      <w:proofErr w:type="spellStart"/>
-      <w:proofErr w:type="gramStart"/>
-      <w:r>
-        <w:rPr>
-          <w:lang w:val="en-GB"/>
-        </w:rPr>
-        <w:t>tMat</w:t>
-      </w:r>
-      <w:proofErr w:type="spellEnd"/>
-      <w:proofErr w:type="gramEnd"/>
-      <w:r>
-        <w:rPr>
-          <w:lang w:val="en-GB"/>
-        </w:rPr>
-        <w:t>]:</w:t>
-      </w:r>
-      <w:proofErr w:type="spellStart"/>
-      <w:r>
-        <w:rPr>
-          <w:lang w:val="en-GB"/>
-        </w:rPr>
-        <w:t>Inv</w:t>
-      </w:r>
-      <w:proofErr w:type="spellEnd"/>
-      <w:r>
-        <w:rPr>
-          <w:lang w:val="en-GB"/>
-        </w:rPr>
-        <w:t>()</w:t>
-      </w:r>
-    </w:p>
-    <w:p>
-      <w:pPr>
-        <w:pStyle w:val="Inhalt"/>
-        <w:rPr>
-          <w:lang w:val="en-GB"/>
-        </w:rPr>
-      </w:pPr>
-      <w:r>
-        <w:rPr>
-          <w:lang w:val="en-GB"/>
-        </w:rPr>
-        <w:t>[</w:t>
-      </w:r>
-      <w:proofErr w:type="spellStart"/>
-      <w:proofErr w:type="gramStart"/>
-      <w:r>
-        <w:rPr>
-          <w:lang w:val="en-GB"/>
-        </w:rPr>
-        <w:t>tVec</w:t>
-      </w:r>
-      <w:proofErr w:type="spellEnd"/>
-      <w:proofErr w:type="gramEnd"/>
-      <w:r>
-        <w:rPr>
-          <w:lang w:val="en-GB"/>
-        </w:rPr>
-        <w:t>]:</w:t>
-      </w:r>
-      <w:proofErr w:type="spellStart"/>
-      <w:r>
-        <w:rPr>
-          <w:lang w:val="en-GB"/>
-        </w:rPr>
-        <w:t>crossP</w:t>
-      </w:r>
-      <w:proofErr w:type="spellEnd"/>
-      <w:r>
-        <w:rPr>
-          <w:lang w:val="en-GB"/>
-        </w:rPr>
-        <w:t>()</w:t>
-      </w:r>
-    </w:p>
-    <w:p>
-      <w:pPr>
-        <w:pStyle w:val="berschrift1"/>
-        <w:rPr>
-          <w:lang w:val="en-GB"/>
-        </w:rPr>
-      </w:pPr>
-      <w:r>
-        <w:rPr>
-          <w:lang w:val="en-GB"/>
-        </w:rPr>
-        <w:t>Example</w:t>
-      </w:r>
-    </w:p>
-    <w:p>
-      <w:pPr>
-        <w:pStyle w:val="Inhalt"/>
-        <w:rPr>
-          <w:lang w:val="en-GB"/>
-        </w:rPr>
-      </w:pPr>
-      <w:r>
-        <w:rPr>
-          <w:lang w:val="en-GB"/>
-        </w:rPr>
-        <w:t>\begin{</w:t>
-      </w:r>
-      <w:proofErr w:type="spellStart"/>
-      <w:r>
-        <w:rPr>
-          <w:lang w:val="en-GB"/>
-        </w:rPr>
-        <w:t>luacode</w:t>
-      </w:r>
-      <w:proofErr w:type="spellEnd"/>
-      <w:r>
-        <w:rPr>
-          <w:lang w:val="en-GB"/>
-        </w:rPr>
-        <w:t>*}</w:t>
-      </w:r>
-    </w:p>
-    <w:p>
-      <w:pPr>
-        <w:pStyle w:val="Inhalt"/>
-        <w:rPr>
-          <w:lang w:val="en-GB"/>
-        </w:rPr>
-      </w:pPr>
-      <w:proofErr w:type="gramStart"/>
-      <w:r>
-        <w:rPr>
-          <w:lang w:val="en-GB"/>
-        </w:rPr>
-        <w:t>require(</w:t>
-      </w:r>
-      <w:proofErr w:type="gramEnd"/>
-      <w:r>
-        <w:rPr>
-          <w:lang w:val="en-GB"/>
-        </w:rPr>
-        <w:t>"../</w:t>
-      </w:r>
-      <w:proofErr w:type="spellStart"/>
-      <w:r>
-        <w:rPr>
-          <w:lang w:val="en-GB"/>
-        </w:rPr>
-        <w:t>tVar.lua</w:t>
-      </w:r>
-      <w:proofErr w:type="spellEnd"/>
-      <w:r>
-        <w:rPr>
-          <w:lang w:val="en-GB"/>
-        </w:rPr>
-        <w:t>")</w:t>
-      </w:r>
-    </w:p>
-    <w:p>
-      <w:pPr>
-        <w:pStyle w:val="Inhalt"/>
-        <w:rPr>
-          <w:lang w:val="en-GB"/>
-        </w:rPr>
-      </w:pPr>
-      <w:proofErr w:type="gramStart"/>
-      <w:r>
-        <w:rPr>
-          <w:lang w:val="en-GB"/>
-        </w:rPr>
-        <w:t>matrix</w:t>
-      </w:r>
-      <w:proofErr w:type="gramEnd"/>
-      <w:r>
-        <w:rPr>
-          <w:lang w:val="en-GB"/>
-        </w:rPr>
-        <w:t xml:space="preserve"> = require("../matrix")</w:t>
-      </w:r>
-    </w:p>
-    <w:p>
-      <w:pPr>
-        <w:pStyle w:val="Inhalt"/>
-        <w:rPr>
-          <w:rStyle w:val="Kommentar"/>
-        </w:rPr>
-      </w:pPr>
-    </w:p>
-    <w:p>
-      <w:pPr>
-        <w:pStyle w:val="Inhalt"/>
-        <w:rPr>
-          <w:lang w:val="en-GB"/>
-        </w:rPr>
-      </w:pPr>
-      <w:proofErr w:type="spellStart"/>
-      <w:proofErr w:type="gramStart"/>
-      <w:r>
-        <w:rPr>
-          <w:lang w:val="en-GB"/>
-        </w:rPr>
-        <w:t>numFormat</w:t>
-      </w:r>
-      <w:proofErr w:type="spellEnd"/>
-      <w:proofErr w:type="gramEnd"/>
-      <w:r>
-        <w:rPr>
-          <w:lang w:val="en-GB"/>
-        </w:rPr>
-        <w:t xml:space="preserve"> = "%.2</w:t>
-      </w:r>
-      <w:r>
-        <w:rPr>
-          <w:lang w:val="en-GB"/>
-        </w:rPr>
-        <w:t>f"</w:t>
-      </w:r>
-    </w:p>
-    <w:p>
-      <w:pPr>
-        <w:pStyle w:val="Inhalt"/>
-        <w:rPr>
-          <w:lang w:val="en-GB"/>
-        </w:rPr>
-      </w:pPr>
-      <w:proofErr w:type="spellStart"/>
-      <w:proofErr w:type="gramStart"/>
-      <w:r>
-        <w:rPr>
-          <w:lang w:val="en-GB"/>
-        </w:rPr>
-        <w:t>outputMode</w:t>
-      </w:r>
-      <w:proofErr w:type="spellEnd"/>
-      <w:proofErr w:type="gramEnd"/>
-      <w:r>
-        <w:rPr>
-          <w:lang w:val="en-GB"/>
-        </w:rPr>
-        <w:t xml:space="preserve"> = "RES_EQ_N</w:t>
-      </w:r>
-      <w:r>
-        <w:rPr>
-          <w:lang w:val="en-GB"/>
-        </w:rPr>
-        <w:t>”</w:t>
-      </w:r>
-    </w:p>
-    <w:p>
-      <w:pPr>
-        <w:pStyle w:val="Inhalt"/>
-        <w:rPr>
-          <w:lang w:val="en-GB"/>
-        </w:rPr>
-      </w:pPr>
-      <w:proofErr w:type="gramStart"/>
-      <w:r>
-        <w:rPr>
-          <w:lang w:val="en-GB"/>
-        </w:rPr>
-        <w:t>numeration</w:t>
-      </w:r>
-      <w:proofErr w:type="gramEnd"/>
-      <w:r>
-        <w:rPr>
-          <w:lang w:val="en-GB"/>
-        </w:rPr>
-        <w:t xml:space="preserve"> = false</w:t>
-      </w:r>
-    </w:p>
-    <w:p>
-      <w:pPr>
-        <w:pStyle w:val="Inhalt"/>
-        <w:rPr>
-          <w:lang w:val="en-GB"/>
-        </w:rPr>
-      </w:pPr>
-    </w:p>
-    <w:p>
-      <w:pPr>
-        <w:pStyle w:val="Inhalt"/>
-        <w:rPr>
-          <w:lang w:val="en-GB"/>
-        </w:rPr>
-      </w:pPr>
-      <w:r>
-        <w:rPr>
-          <w:lang w:val="en-GB"/>
-        </w:rPr>
-        <w:t>N_D_2=((-V_LF</w:t>
-      </w:r>
-      <w:r>
-        <w:rPr>
-          <w:lang w:val="en-GB"/>
-        </w:rPr>
-        <w:t xml:space="preserve"> </w:t>
-      </w:r>
-      <w:r>
-        <w:rPr>
-          <w:lang w:val="en-GB"/>
-        </w:rPr>
-        <w:t>*</w:t>
-      </w:r>
-      <w:r>
-        <w:rPr>
-          <w:lang w:val="en-GB"/>
-        </w:rPr>
-        <w:t xml:space="preserve"> </w:t>
-      </w:r>
-      <w:r>
-        <w:rPr>
-          <w:lang w:val="en-GB"/>
-        </w:rPr>
-        <w:t>(0.4*d)</w:t>
-      </w:r>
-      <w:r>
-        <w:rPr>
-          <w:lang w:val="en-GB"/>
-        </w:rPr>
-        <w:t xml:space="preserve"> </w:t>
-      </w:r>
-      <w:r>
-        <w:rPr>
-          <w:lang w:val="en-GB"/>
-        </w:rPr>
-        <w:t>+</w:t>
-      </w:r>
-      <w:r>
-        <w:rPr>
-          <w:lang w:val="en-GB"/>
-        </w:rPr>
-        <w:t xml:space="preserve"> </w:t>
-      </w:r>
-      <w:r>
-        <w:rPr>
-          <w:lang w:val="en-GB"/>
-        </w:rPr>
-        <w:t>M_LF</w:t>
-      </w:r>
-      <w:r>
-        <w:rPr>
-          <w:lang w:val="en-GB"/>
-        </w:rPr>
-        <w:t xml:space="preserve"> </w:t>
-      </w:r>
-      <w:r>
-        <w:rPr>
-          <w:lang w:val="en-GB"/>
-        </w:rPr>
-        <w:t>+</w:t>
-      </w:r>
-      <w:r>
-        <w:rPr>
-          <w:lang w:val="en-GB"/>
-        </w:rPr>
-        <w:t xml:space="preserve"> </w:t>
-      </w:r>
-      <w:r>
-        <w:rPr>
-          <w:lang w:val="en-GB"/>
-        </w:rPr>
-        <w:t>H_LF</w:t>
-      </w:r>
-      <w:r>
-        <w:rPr>
-          <w:lang w:val="en-GB"/>
-        </w:rPr>
-        <w:t xml:space="preserve"> </w:t>
-      </w:r>
-      <w:r>
-        <w:rPr>
-          <w:lang w:val="en-GB"/>
-        </w:rPr>
-        <w:t>*</w:t>
-      </w:r>
-      <w:r>
-        <w:rPr>
-          <w:lang w:val="en-GB"/>
-        </w:rPr>
-        <w:t xml:space="preserve"> </w:t>
-      </w:r>
-      <w:r>
-        <w:rPr>
-          <w:lang w:val="en-GB"/>
-        </w:rPr>
-        <w:t>H_RB_PL)/(R_Hebel_2)):CRLFb("="):setName("N_{D,2}"):setUnit("\\kNpm"):print()</w:t>
-      </w:r>
-    </w:p>
-    <w:p>
-      <w:pPr>
-        <w:pStyle w:val="Inhalt"/>
-        <w:rPr>
-          <w:lang w:val="en-GB"/>
-        </w:rPr>
-      </w:pPr>
-    </w:p>
-    <w:p>
-      <w:pPr>
-        <w:pStyle w:val="Inhalt"/>
-        <w:rPr>
-          <w:lang w:val="de-AT"/>
-        </w:rPr>
-      </w:pPr>
-      <w:r>
-        <w:rPr>
-          <w:lang w:val="de-AT"/>
-        </w:rPr>
-        <w:t>\end{</w:t>
-      </w:r>
-      <w:proofErr w:type="spellStart"/>
-      <w:r>
-        <w:rPr>
-          <w:lang w:val="de-AT"/>
-        </w:rPr>
-        <w:t>luacode</w:t>
-      </w:r>
-      <w:proofErr w:type="spellEnd"/>
-      <w:r>
-        <w:rPr>
-          <w:lang w:val="de-AT"/>
-        </w:rPr>
-        <w:t>*}</w:t>
-      </w:r>
+        <w:ind w:left="0"/>
+        <w:rPr>
+          <w:lang w:val="de-AT"/>
+        </w:rPr>
+      </w:pPr>
     </w:p>
     <w:sectPr>
       <w:pgSz w:w="11907" w:h="8391" w:orient="landscape" w:code="11"/>

</xml_diff>

<commit_message>
tVar.lua into different files
</commit_message>
<xml_diff>
--- a/Example/CheatSheet/tVar.docx
+++ b/Example/CheatSheet/tVar.docx
@@ -47,627 +47,640 @@
         <w:rPr>
           <w:lang w:val="en-GB"/>
         </w:rPr>
-        <w:t>require("</w:t>
-      </w:r>
-      <w:proofErr w:type="spellStart"/>
-      <w:r>
-        <w:rPr>
-          <w:lang w:val="en-GB"/>
-        </w:rPr>
-        <w:t>tVar</w:t>
-      </w:r>
-      <w:proofErr w:type="spellEnd"/>
+        <w:t>require("tVar</w:t>
+      </w:r>
+      <w:r>
+        <w:rPr>
+          <w:lang w:val="en-GB"/>
+        </w:rPr>
+        <w:t>/init.lua</w:t>
+      </w:r>
       <w:r>
         <w:rPr>
           <w:lang w:val="en-GB"/>
         </w:rPr>
         <w:t>")</w:t>
-      </w:r>
-    </w:p>
-    <w:p>
-      <w:pPr>
-        <w:pStyle w:val="berschrift1"/>
-        <w:rPr>
-          <w:lang w:val="en-GB"/>
-        </w:rPr>
-      </w:pPr>
-      <w:r>
-        <w:rPr>
-          <w:lang w:val="en-GB"/>
-        </w:rPr>
-        <w:t>Globa</w:t>
-      </w:r>
-      <w:r>
-        <w:rPr>
-          <w:lang w:val="en-GB"/>
-        </w:rPr>
-        <w:t>l</w:t>
-      </w:r>
-      <w:r>
-        <w:rPr>
-          <w:lang w:val="en-GB"/>
-        </w:rPr>
-        <w:t xml:space="preserve"> </w:t>
-      </w:r>
-      <w:proofErr w:type="spellStart"/>
-      <w:r>
-        <w:rPr>
-          <w:lang w:val="en-GB"/>
-        </w:rPr>
-        <w:t>tVar</w:t>
-      </w:r>
-      <w:proofErr w:type="spellEnd"/>
-      <w:r>
-        <w:rPr>
-          <w:lang w:val="en-GB"/>
-        </w:rPr>
-        <w:t>.</w:t>
-      </w:r>
-    </w:p>
-    <w:p>
-      <w:pPr>
-        <w:pStyle w:val="Inhalt"/>
-        <w:rPr>
-          <w:lang w:val="en-GB"/>
-        </w:rPr>
-      </w:pPr>
-      <w:proofErr w:type="spellStart"/>
-      <w:r>
-        <w:rPr>
-          <w:lang w:val="en-GB"/>
-        </w:rPr>
-        <w:t>numFormat</w:t>
-      </w:r>
-      <w:proofErr w:type="spellEnd"/>
-      <w:r>
-        <w:rPr>
-          <w:lang w:val="en-GB"/>
-        </w:rPr>
-        <w:t xml:space="preserve"> = "%.3f"</w:t>
-      </w:r>
-    </w:p>
-    <w:p>
-      <w:pPr>
-        <w:pStyle w:val="Inhalt"/>
-        <w:rPr>
-          <w:lang w:val="en-GB"/>
-        </w:rPr>
-      </w:pPr>
-      <w:proofErr w:type="spellStart"/>
-      <w:r>
-        <w:rPr>
-          <w:lang w:val="en-GB"/>
-        </w:rPr>
-        <w:t>mathEnviroment</w:t>
-      </w:r>
-      <w:proofErr w:type="spellEnd"/>
-      <w:r>
-        <w:rPr>
-          <w:lang w:val="en-GB"/>
-        </w:rPr>
-        <w:t xml:space="preserve"> = "align"</w:t>
-      </w:r>
-    </w:p>
-    <w:p>
-      <w:pPr>
-        <w:pStyle w:val="Inhalt"/>
-        <w:rPr>
-          <w:lang w:val="en-GB"/>
-        </w:rPr>
-      </w:pPr>
-      <w:proofErr w:type="spellStart"/>
-      <w:r>
-        <w:rPr>
-          <w:lang w:val="en-GB"/>
-        </w:rPr>
-        <w:t>debugMode</w:t>
-      </w:r>
-      <w:proofErr w:type="spellEnd"/>
-      <w:r>
-        <w:rPr>
-          <w:lang w:val="en-GB"/>
-        </w:rPr>
-        <w:t xml:space="preserve"> = "off"</w:t>
-      </w:r>
-    </w:p>
-    <w:p>
-      <w:pPr>
-        <w:pStyle w:val="Inhalt"/>
-        <w:rPr>
-          <w:lang w:val="en-GB"/>
-        </w:rPr>
-      </w:pPr>
-      <w:proofErr w:type="spellStart"/>
-      <w:r>
-        <w:rPr>
-          <w:lang w:val="en-GB"/>
-        </w:rPr>
-        <w:t>outputMode</w:t>
-      </w:r>
-      <w:proofErr w:type="spellEnd"/>
-      <w:r>
-        <w:rPr>
-          <w:lang w:val="en-GB"/>
-        </w:rPr>
-        <w:t xml:space="preserve"> = "RES" </w:t>
-      </w:r>
-      <w:r>
-        <w:rPr>
-          <w:rStyle w:val="Kommentar"/>
-        </w:rPr>
-        <w:t>--</w:t>
-      </w:r>
-      <w:r>
-        <w:rPr>
-          <w:rStyle w:val="Kommentar"/>
-        </w:rPr>
-        <w:t>RES, RES_EQ, RES_EQ_N</w:t>
-      </w:r>
-    </w:p>
-    <w:p>
-      <w:pPr>
-        <w:pStyle w:val="Inhalt"/>
-        <w:rPr>
-          <w:lang w:val="en-GB"/>
-        </w:rPr>
-      </w:pPr>
-      <w:r>
-        <w:rPr>
-          <w:lang w:val="en-GB"/>
-        </w:rPr>
-        <w:t>numeration = true</w:t>
-      </w:r>
-    </w:p>
-    <w:p>
-      <w:pPr>
-        <w:pStyle w:val="Inhalt"/>
-        <w:rPr>
-          <w:lang w:val="en-GB"/>
-        </w:rPr>
-      </w:pPr>
-      <w:proofErr w:type="spellStart"/>
-      <w:r>
-        <w:rPr>
-          <w:lang w:val="en-GB"/>
-        </w:rPr>
-        <w:t>decimalSeparator</w:t>
-      </w:r>
-      <w:proofErr w:type="spellEnd"/>
-      <w:r>
-        <w:rPr>
-          <w:lang w:val="en-GB"/>
-        </w:rPr>
-        <w:t xml:space="preserve"> = </w:t>
-      </w:r>
-      <w:r>
-        <w:rPr>
-          <w:lang w:val="en-GB"/>
-        </w:rPr>
-        <w:t>"</w:t>
-      </w:r>
-      <w:r>
-        <w:rPr>
-          <w:lang w:val="en-GB"/>
-        </w:rPr>
-        <w:t>.</w:t>
-      </w:r>
-      <w:r>
-        <w:rPr>
-          <w:lang w:val="en-GB"/>
-        </w:rPr>
-        <w:t>"</w:t>
-      </w:r>
-    </w:p>
-    <w:p>
-      <w:pPr>
-        <w:pStyle w:val="berschrift1"/>
-        <w:rPr>
-          <w:lang w:val="en-GB"/>
-        </w:rPr>
-      </w:pPr>
-      <w:r>
-        <w:rPr>
-          <w:lang w:val="en-GB"/>
-        </w:rPr>
-        <w:t>New</w:t>
-      </w:r>
-    </w:p>
-    <w:p>
-      <w:pPr>
-        <w:pStyle w:val="Inhalt"/>
-        <w:rPr>
-          <w:lang w:val="en-GB"/>
-        </w:rPr>
-      </w:pPr>
-      <w:proofErr w:type="spellStart"/>
-      <w:r>
-        <w:rPr>
-          <w:lang w:val="en-GB"/>
-        </w:rPr>
-        <w:t>tVar:New</w:t>
-      </w:r>
-      <w:proofErr w:type="spellEnd"/>
-      <w:r>
-        <w:rPr>
-          <w:lang w:val="en-GB"/>
-        </w:rPr>
-        <w:t>(0.04,"r_{se}")</w:t>
-      </w:r>
-    </w:p>
-    <w:p>
-      <w:pPr>
-        <w:pStyle w:val="Inhalt"/>
-        <w:rPr>
-          <w:lang w:val="en-GB"/>
-        </w:rPr>
-      </w:pPr>
-      <w:proofErr w:type="spellStart"/>
-      <w:r>
-        <w:rPr>
-          <w:lang w:val="en-GB"/>
-        </w:rPr>
-        <w:t>tVec:New</w:t>
-      </w:r>
-      <w:proofErr w:type="spellEnd"/>
-      <w:r>
-        <w:rPr>
-          <w:lang w:val="en-GB"/>
-        </w:rPr>
-        <w:t>({10,2,7},"v_{1}")</w:t>
-      </w:r>
-    </w:p>
-    <w:p>
-      <w:pPr>
-        <w:pStyle w:val="Inhalt"/>
-        <w:rPr>
-          <w:lang w:val="en-GB"/>
-        </w:rPr>
-      </w:pPr>
-      <w:proofErr w:type="spellStart"/>
-      <w:r>
-        <w:rPr>
-          <w:lang w:val="en-GB"/>
-        </w:rPr>
-        <w:t>t</w:t>
-      </w:r>
-      <w:r>
-        <w:rPr>
-          <w:lang w:val="en-GB"/>
-        </w:rPr>
-        <w:t>Mat:New</w:t>
-      </w:r>
-      <w:proofErr w:type="spellEnd"/>
-      <w:r>
-        <w:rPr>
-          <w:lang w:val="en-GB"/>
-        </w:rPr>
-        <w:t>({{10,2,5},{2,4,3},{7,4,3}},"a_{2}")</w:t>
-      </w:r>
-    </w:p>
-    <w:p>
-      <w:pPr>
-        <w:pStyle w:val="berschrift1"/>
-        <w:rPr>
-          <w:lang w:val="en-GB"/>
-        </w:rPr>
-      </w:pPr>
-      <w:r>
-        <w:rPr>
-          <w:lang w:val="en-GB"/>
-        </w:rPr>
-        <w:t>Output</w:t>
-      </w:r>
-    </w:p>
-    <w:p>
-      <w:pPr>
-        <w:pStyle w:val="Inhalt"/>
-        <w:rPr>
-          <w:rStyle w:val="Kommentar"/>
-        </w:rPr>
-      </w:pPr>
-      <w:r>
-        <w:rPr>
-          <w:lang w:val="en-GB"/>
-        </w:rPr>
-        <w:t xml:space="preserve">:print() </w:t>
-      </w:r>
-      <w:r>
-        <w:rPr>
-          <w:rStyle w:val="Kommentar"/>
-        </w:rPr>
-        <w:t>-–</w:t>
-      </w:r>
-      <w:proofErr w:type="spellStart"/>
-      <w:r>
-        <w:rPr>
-          <w:rStyle w:val="Kommentar"/>
-        </w:rPr>
-        <w:t>abh</w:t>
-      </w:r>
-      <w:proofErr w:type="spellEnd"/>
-      <w:r>
-        <w:rPr>
-          <w:rStyle w:val="Kommentar"/>
-        </w:rPr>
-        <w:t xml:space="preserve">. v </w:t>
-      </w:r>
-      <w:proofErr w:type="spellStart"/>
-      <w:r>
-        <w:rPr>
-          <w:rStyle w:val="Kommentar"/>
-        </w:rPr>
-        <w:t>OutputMode</w:t>
-      </w:r>
-      <w:proofErr w:type="spellEnd"/>
-    </w:p>
-    <w:p>
-      <w:pPr>
-        <w:pStyle w:val="Inhalt"/>
-        <w:rPr>
-          <w:lang w:val="en-GB"/>
-        </w:rPr>
-      </w:pPr>
-      <w:r>
-        <w:rPr>
-          <w:lang w:val="en-GB"/>
-        </w:rPr>
-        <w:t>:</w:t>
-      </w:r>
-      <w:proofErr w:type="spellStart"/>
-      <w:r>
-        <w:rPr>
-          <w:lang w:val="en-GB"/>
-        </w:rPr>
-        <w:t>outRES_EQ_N</w:t>
-      </w:r>
-      <w:proofErr w:type="spellEnd"/>
-      <w:r>
-        <w:rPr>
-          <w:lang w:val="en-GB"/>
-        </w:rPr>
-        <w:t>(</w:t>
-      </w:r>
-      <w:r>
-        <w:rPr>
-          <w:lang w:val="en-GB"/>
-        </w:rPr>
-        <w:t>number</w:t>
-      </w:r>
-      <w:r>
-        <w:rPr>
-          <w:lang w:val="en-GB"/>
-        </w:rPr>
-        <w:t>[bool],</w:t>
-      </w:r>
-      <w:proofErr w:type="spellStart"/>
-      <w:r>
-        <w:rPr>
-          <w:lang w:val="en-GB"/>
-        </w:rPr>
-        <w:t>enviroment</w:t>
-      </w:r>
-      <w:proofErr w:type="spellEnd"/>
-      <w:r>
-        <w:rPr>
-          <w:lang w:val="en-GB"/>
-        </w:rPr>
-        <w:t>[bool])</w:t>
-      </w:r>
-    </w:p>
-    <w:p>
-      <w:pPr>
-        <w:pStyle w:val="Inhalt"/>
-        <w:rPr>
-          <w:lang w:val="en-GB"/>
-        </w:rPr>
-      </w:pPr>
-      <w:r>
-        <w:rPr>
-          <w:lang w:val="en-GB"/>
-        </w:rPr>
-        <w:t>:</w:t>
-      </w:r>
-      <w:proofErr w:type="spellStart"/>
-      <w:r>
-        <w:rPr>
-          <w:lang w:val="en-GB"/>
-        </w:rPr>
-        <w:t>outRES_EQ</w:t>
-      </w:r>
-      <w:proofErr w:type="spellEnd"/>
-      <w:r>
-        <w:rPr>
-          <w:lang w:val="en-GB"/>
-        </w:rPr>
-        <w:t>([bool],[bool])</w:t>
-      </w:r>
-    </w:p>
-    <w:p>
-      <w:pPr>
-        <w:pStyle w:val="Inhalt"/>
-        <w:rPr>
-          <w:lang w:val="en-GB"/>
-        </w:rPr>
-      </w:pPr>
-      <w:r>
-        <w:rPr>
-          <w:lang w:val="en-GB"/>
-        </w:rPr>
-        <w:t>:</w:t>
-      </w:r>
-      <w:proofErr w:type="spellStart"/>
-      <w:r>
-        <w:rPr>
-          <w:lang w:val="en-GB"/>
-        </w:rPr>
-        <w:t>outRE</w:t>
-      </w:r>
-      <w:r>
-        <w:rPr>
-          <w:lang w:val="en-GB"/>
-        </w:rPr>
-        <w:t>S</w:t>
-      </w:r>
-      <w:proofErr w:type="spellEnd"/>
-      <w:r>
-        <w:rPr>
-          <w:lang w:val="en-GB"/>
-        </w:rPr>
-        <w:t>([bool],[bool])</w:t>
-      </w:r>
-    </w:p>
-    <w:p>
-      <w:pPr>
-        <w:pStyle w:val="Inhalt"/>
-        <w:rPr>
-          <w:lang w:val="en-GB"/>
-        </w:rPr>
-      </w:pPr>
-      <w:r>
-        <w:rPr>
-          <w:lang w:val="en-GB"/>
-        </w:rPr>
-        <w:t xml:space="preserve">:out() </w:t>
-      </w:r>
-      <w:r>
-        <w:rPr>
-          <w:rStyle w:val="Kommentar"/>
-        </w:rPr>
-        <w:t>–-</w:t>
-      </w:r>
-      <w:proofErr w:type="spellStart"/>
-      <w:r>
-        <w:rPr>
-          <w:rStyle w:val="Kommentar"/>
-        </w:rPr>
-        <w:t>nur</w:t>
-      </w:r>
-      <w:proofErr w:type="spellEnd"/>
-      <w:r>
-        <w:rPr>
-          <w:rStyle w:val="Kommentar"/>
-        </w:rPr>
-        <w:t xml:space="preserve"> Wert</w:t>
-      </w:r>
-    </w:p>
-    <w:p>
-      <w:pPr>
-        <w:pStyle w:val="berschrift1"/>
-        <w:rPr>
-          <w:lang w:val="en-GB"/>
-        </w:rPr>
-      </w:pPr>
-      <w:r>
-        <w:rPr>
-          <w:lang w:val="en-GB"/>
-        </w:rPr>
-        <w:t>Set [</w:t>
-      </w:r>
-      <w:proofErr w:type="spellStart"/>
-      <w:r>
-        <w:rPr>
-          <w:lang w:val="en-GB"/>
-        </w:rPr>
-        <w:t>tVar</w:t>
-      </w:r>
-      <w:proofErr w:type="spellEnd"/>
-      <w:r>
-        <w:rPr>
-          <w:lang w:val="en-GB"/>
-        </w:rPr>
-        <w:t>]</w:t>
-      </w:r>
-    </w:p>
-    <w:p>
-      <w:pPr>
-        <w:pStyle w:val="Inhalt"/>
-        <w:rPr>
-          <w:lang w:val="en-GB"/>
-        </w:rPr>
-      </w:pPr>
-      <w:r>
-        <w:rPr>
-          <w:lang w:val="en-GB"/>
-        </w:rPr>
-        <w:t>:</w:t>
-      </w:r>
-      <w:proofErr w:type="spellStart"/>
-      <w:r>
-        <w:rPr>
-          <w:lang w:val="en-GB"/>
-        </w:rPr>
-        <w:t>setName</w:t>
-      </w:r>
-      <w:proofErr w:type="spellEnd"/>
-      <w:r>
-        <w:rPr>
-          <w:lang w:val="en-GB"/>
-        </w:rPr>
-        <w:t>([string])</w:t>
-      </w:r>
-    </w:p>
-    <w:p>
-      <w:pPr>
-        <w:pStyle w:val="Inhalt"/>
-        <w:rPr>
-          <w:lang w:val="en-GB"/>
-        </w:rPr>
-      </w:pPr>
-      <w:r>
-        <w:rPr>
-          <w:lang w:val="en-GB"/>
-        </w:rPr>
-        <w:t>:</w:t>
-      </w:r>
-      <w:proofErr w:type="spellStart"/>
-      <w:r>
-        <w:rPr>
-          <w:lang w:val="en-GB"/>
-        </w:rPr>
-        <w:t>setUnit</w:t>
-      </w:r>
-      <w:proofErr w:type="spellEnd"/>
-      <w:r>
-        <w:rPr>
-          <w:lang w:val="en-GB"/>
-        </w:rPr>
-        <w:t>([string])</w:t>
-      </w:r>
-    </w:p>
-    <w:p>
-      <w:pPr>
-        <w:pStyle w:val="Inhalt"/>
-        <w:rPr>
-          <w:rStyle w:val="Kommentar"/>
-          <w:lang w:val="de-AT"/>
-        </w:rPr>
-      </w:pPr>
-      <w:r>
-        <w:rPr>
-          <w:lang w:val="de-AT"/>
-        </w:rPr>
-        <w:t>:</w:t>
-      </w:r>
-      <w:r>
-        <w:rPr>
-          <w:lang w:val="de-AT"/>
-        </w:rPr>
-        <w:t>clean</w:t>
       </w:r>
       <w:bookmarkStart w:id="0" w:name="_GoBack"/>
       <w:bookmarkEnd w:id="0"/>
-      <w:r>
-        <w:rPr>
-          <w:lang w:val="de-AT"/>
+    </w:p>
+    <w:p>
+      <w:pPr>
+        <w:pStyle w:val="berschrift1"/>
+        <w:rPr>
+          <w:lang w:val="en-GB"/>
+        </w:rPr>
+      </w:pPr>
+      <w:r>
+        <w:rPr>
+          <w:lang w:val="en-GB"/>
+        </w:rPr>
+        <w:t>Globa</w:t>
+      </w:r>
+      <w:r>
+        <w:rPr>
+          <w:lang w:val="en-GB"/>
+        </w:rPr>
+        <w:t>l</w:t>
+      </w:r>
+      <w:r>
+        <w:rPr>
+          <w:lang w:val="en-GB"/>
+        </w:rPr>
+        <w:t xml:space="preserve"> </w:t>
+      </w:r>
+      <w:proofErr w:type="spellStart"/>
+      <w:r>
+        <w:rPr>
+          <w:lang w:val="en-GB"/>
+        </w:rPr>
+        <w:t>tVar</w:t>
+      </w:r>
+      <w:proofErr w:type="spellEnd"/>
+      <w:r>
+        <w:rPr>
+          <w:lang w:val="en-GB"/>
+        </w:rPr>
+        <w:t>.</w:t>
+      </w:r>
+    </w:p>
+    <w:p>
+      <w:pPr>
+        <w:pStyle w:val="Inhalt"/>
+        <w:rPr>
+          <w:lang w:val="en-GB"/>
+        </w:rPr>
+      </w:pPr>
+      <w:proofErr w:type="spellStart"/>
+      <w:r>
+        <w:rPr>
+          <w:lang w:val="en-GB"/>
+        </w:rPr>
+        <w:t>numFormat</w:t>
+      </w:r>
+      <w:proofErr w:type="spellEnd"/>
+      <w:r>
+        <w:rPr>
+          <w:lang w:val="en-GB"/>
+        </w:rPr>
+        <w:t xml:space="preserve"> = "%.3f"</w:t>
+      </w:r>
+    </w:p>
+    <w:p>
+      <w:pPr>
+        <w:pStyle w:val="Inhalt"/>
+        <w:rPr>
+          <w:lang w:val="en-GB"/>
+        </w:rPr>
+      </w:pPr>
+      <w:proofErr w:type="spellStart"/>
+      <w:r>
+        <w:rPr>
+          <w:lang w:val="en-GB"/>
+        </w:rPr>
+        <w:t>mathEnviroment</w:t>
+      </w:r>
+      <w:proofErr w:type="spellEnd"/>
+      <w:r>
+        <w:rPr>
+          <w:lang w:val="en-GB"/>
+        </w:rPr>
+        <w:t xml:space="preserve"> = "align"</w:t>
+      </w:r>
+    </w:p>
+    <w:p>
+      <w:pPr>
+        <w:pStyle w:val="Inhalt"/>
+        <w:rPr>
+          <w:lang w:val="en-GB"/>
+        </w:rPr>
+      </w:pPr>
+      <w:proofErr w:type="spellStart"/>
+      <w:r>
+        <w:rPr>
+          <w:lang w:val="en-GB"/>
+        </w:rPr>
+        <w:t>debugMode</w:t>
+      </w:r>
+      <w:proofErr w:type="spellEnd"/>
+      <w:r>
+        <w:rPr>
+          <w:lang w:val="en-GB"/>
+        </w:rPr>
+        <w:t xml:space="preserve"> = "off"</w:t>
+      </w:r>
+    </w:p>
+    <w:p>
+      <w:pPr>
+        <w:pStyle w:val="Inhalt"/>
+        <w:rPr>
+          <w:lang w:val="en-GB"/>
+        </w:rPr>
+      </w:pPr>
+      <w:proofErr w:type="spellStart"/>
+      <w:r>
+        <w:rPr>
+          <w:lang w:val="en-GB"/>
+        </w:rPr>
+        <w:t>outputMode</w:t>
+      </w:r>
+      <w:proofErr w:type="spellEnd"/>
+      <w:r>
+        <w:rPr>
+          <w:lang w:val="en-GB"/>
+        </w:rPr>
+        <w:t xml:space="preserve"> = "RES" </w:t>
+      </w:r>
+      <w:r>
+        <w:rPr>
+          <w:rStyle w:val="Kommentar"/>
+        </w:rPr>
+        <w:t>--</w:t>
+      </w:r>
+      <w:r>
+        <w:rPr>
+          <w:rStyle w:val="Kommentar"/>
+        </w:rPr>
+        <w:t>RES, RES_EQ, RES_EQ_N</w:t>
+      </w:r>
+    </w:p>
+    <w:p>
+      <w:pPr>
+        <w:pStyle w:val="Inhalt"/>
+        <w:rPr>
+          <w:lang w:val="en-GB"/>
+        </w:rPr>
+      </w:pPr>
+      <w:r>
+        <w:rPr>
+          <w:lang w:val="en-GB"/>
+        </w:rPr>
+        <w:t>numeration = true</w:t>
+      </w:r>
+    </w:p>
+    <w:p>
+      <w:pPr>
+        <w:pStyle w:val="Inhalt"/>
+        <w:rPr>
+          <w:lang w:val="en-GB"/>
+        </w:rPr>
+      </w:pPr>
+      <w:proofErr w:type="spellStart"/>
+      <w:r>
+        <w:rPr>
+          <w:lang w:val="en-GB"/>
+        </w:rPr>
+        <w:t>decimalSeparator</w:t>
+      </w:r>
+      <w:proofErr w:type="spellEnd"/>
+      <w:r>
+        <w:rPr>
+          <w:lang w:val="en-GB"/>
+        </w:rPr>
+        <w:t xml:space="preserve"> = </w:t>
+      </w:r>
+      <w:r>
+        <w:rPr>
+          <w:lang w:val="en-GB"/>
+        </w:rPr>
+        <w:t>"</w:t>
+      </w:r>
+      <w:r>
+        <w:rPr>
+          <w:lang w:val="en-GB"/>
+        </w:rPr>
+        <w:t>.</w:t>
+      </w:r>
+      <w:r>
+        <w:rPr>
+          <w:lang w:val="en-GB"/>
+        </w:rPr>
+        <w:t>"</w:t>
+      </w:r>
+    </w:p>
+    <w:p>
+      <w:pPr>
+        <w:pStyle w:val="berschrift1"/>
+        <w:rPr>
+          <w:lang w:val="en-GB"/>
+        </w:rPr>
+      </w:pPr>
+      <w:r>
+        <w:rPr>
+          <w:lang w:val="en-GB"/>
+        </w:rPr>
+        <w:t>New</w:t>
+      </w:r>
+    </w:p>
+    <w:p>
+      <w:pPr>
+        <w:pStyle w:val="Inhalt"/>
+        <w:rPr>
+          <w:lang w:val="en-GB"/>
+        </w:rPr>
+      </w:pPr>
+      <w:proofErr w:type="spellStart"/>
+      <w:r>
+        <w:rPr>
+          <w:lang w:val="en-GB"/>
+        </w:rPr>
+        <w:t>tVar:New</w:t>
+      </w:r>
+      <w:proofErr w:type="spellEnd"/>
+      <w:r>
+        <w:rPr>
+          <w:lang w:val="en-GB"/>
+        </w:rPr>
+        <w:t>(0.04,"r_{se}")</w:t>
+      </w:r>
+    </w:p>
+    <w:p>
+      <w:pPr>
+        <w:pStyle w:val="Inhalt"/>
+        <w:rPr>
+          <w:lang w:val="en-GB"/>
+        </w:rPr>
+      </w:pPr>
+      <w:proofErr w:type="spellStart"/>
+      <w:r>
+        <w:rPr>
+          <w:lang w:val="en-GB"/>
+        </w:rPr>
+        <w:t>tVec:New</w:t>
+      </w:r>
+      <w:proofErr w:type="spellEnd"/>
+      <w:r>
+        <w:rPr>
+          <w:lang w:val="en-GB"/>
+        </w:rPr>
+        <w:t>({10,2,7},"v_{1}")</w:t>
+      </w:r>
+    </w:p>
+    <w:p>
+      <w:pPr>
+        <w:pStyle w:val="Inhalt"/>
+        <w:rPr>
+          <w:lang w:val="en-GB"/>
+        </w:rPr>
+      </w:pPr>
+      <w:proofErr w:type="spellStart"/>
+      <w:r>
+        <w:rPr>
+          <w:lang w:val="en-GB"/>
+        </w:rPr>
+        <w:t>t</w:t>
+      </w:r>
+      <w:r>
+        <w:rPr>
+          <w:lang w:val="en-GB"/>
+        </w:rPr>
+        <w:t>Mat:New</w:t>
+      </w:r>
+      <w:proofErr w:type="spellEnd"/>
+      <w:r>
+        <w:rPr>
+          <w:lang w:val="en-GB"/>
+        </w:rPr>
+        <w:t>({{10,2,5},{2,4,3},{7,4,3}},"a_{2}")</w:t>
+      </w:r>
+    </w:p>
+    <w:p>
+      <w:pPr>
+        <w:pStyle w:val="berschrift1"/>
+        <w:rPr>
+          <w:lang w:val="en-GB"/>
+        </w:rPr>
+      </w:pPr>
+      <w:r>
+        <w:rPr>
+          <w:lang w:val="en-GB"/>
+        </w:rPr>
+        <w:t>Output</w:t>
+      </w:r>
+    </w:p>
+    <w:p>
+      <w:pPr>
+        <w:pStyle w:val="Inhalt"/>
+        <w:rPr>
+          <w:rStyle w:val="Kommentar"/>
+        </w:rPr>
+      </w:pPr>
+      <w:r>
+        <w:rPr>
+          <w:lang w:val="en-GB"/>
+        </w:rPr>
+        <w:t xml:space="preserve">:print() </w:t>
+      </w:r>
+      <w:r>
+        <w:rPr>
+          <w:rStyle w:val="Kommentar"/>
+        </w:rPr>
+        <w:t>-–</w:t>
+      </w:r>
+      <w:proofErr w:type="spellStart"/>
+      <w:r>
+        <w:rPr>
+          <w:rStyle w:val="Kommentar"/>
+        </w:rPr>
+        <w:t>abh</w:t>
+      </w:r>
+      <w:proofErr w:type="spellEnd"/>
+      <w:r>
+        <w:rPr>
+          <w:rStyle w:val="Kommentar"/>
+        </w:rPr>
+        <w:t xml:space="preserve">. v </w:t>
+      </w:r>
+      <w:proofErr w:type="spellStart"/>
+      <w:r>
+        <w:rPr>
+          <w:rStyle w:val="Kommentar"/>
+        </w:rPr>
+        <w:t>OutputMode</w:t>
+      </w:r>
+      <w:proofErr w:type="spellEnd"/>
+    </w:p>
+    <w:p>
+      <w:pPr>
+        <w:pStyle w:val="Inhalt"/>
+        <w:rPr>
+          <w:lang w:val="en-GB"/>
+        </w:rPr>
+      </w:pPr>
+      <w:r>
+        <w:rPr>
+          <w:lang w:val="en-GB"/>
+        </w:rPr>
+        <w:t>:</w:t>
+      </w:r>
+      <w:proofErr w:type="spellStart"/>
+      <w:r>
+        <w:rPr>
+          <w:lang w:val="en-GB"/>
+        </w:rPr>
+        <w:t>outRES_EQ_N</w:t>
+      </w:r>
+      <w:proofErr w:type="spellEnd"/>
+      <w:r>
+        <w:rPr>
+          <w:lang w:val="en-GB"/>
+        </w:rPr>
+        <w:t>(</w:t>
+      </w:r>
+      <w:r>
+        <w:rPr>
+          <w:lang w:val="en-GB"/>
+        </w:rPr>
+        <w:t>number</w:t>
+      </w:r>
+      <w:r>
+        <w:rPr>
+          <w:lang w:val="en-GB"/>
+        </w:rPr>
+        <w:t>[bool],</w:t>
+      </w:r>
+      <w:proofErr w:type="spellStart"/>
+      <w:r>
+        <w:rPr>
+          <w:lang w:val="en-GB"/>
+        </w:rPr>
+        <w:t>enviroment</w:t>
+      </w:r>
+      <w:proofErr w:type="spellEnd"/>
+      <w:r>
+        <w:rPr>
+          <w:lang w:val="en-GB"/>
+        </w:rPr>
+        <w:t>[bool])</w:t>
+      </w:r>
+    </w:p>
+    <w:p>
+      <w:pPr>
+        <w:pStyle w:val="Inhalt"/>
+        <w:rPr>
+          <w:lang w:val="en-GB"/>
+        </w:rPr>
+      </w:pPr>
+      <w:r>
+        <w:rPr>
+          <w:lang w:val="en-GB"/>
+        </w:rPr>
+        <w:t>:</w:t>
+      </w:r>
+      <w:proofErr w:type="spellStart"/>
+      <w:r>
+        <w:rPr>
+          <w:lang w:val="en-GB"/>
+        </w:rPr>
+        <w:t>outRES_EQ</w:t>
+      </w:r>
+      <w:proofErr w:type="spellEnd"/>
+      <w:r>
+        <w:rPr>
+          <w:lang w:val="en-GB"/>
+        </w:rPr>
+        <w:t>([bool],[bool])</w:t>
+      </w:r>
+    </w:p>
+    <w:p>
+      <w:pPr>
+        <w:pStyle w:val="Inhalt"/>
+        <w:rPr>
+          <w:lang w:val="en-GB"/>
+        </w:rPr>
+      </w:pPr>
+      <w:r>
+        <w:rPr>
+          <w:lang w:val="en-GB"/>
+        </w:rPr>
+        <w:t>:</w:t>
+      </w:r>
+      <w:proofErr w:type="spellStart"/>
+      <w:r>
+        <w:rPr>
+          <w:lang w:val="en-GB"/>
+        </w:rPr>
+        <w:t>outRE</w:t>
+      </w:r>
+      <w:r>
+        <w:rPr>
+          <w:lang w:val="en-GB"/>
+        </w:rPr>
+        <w:t>S</w:t>
+      </w:r>
+      <w:proofErr w:type="spellEnd"/>
+      <w:r>
+        <w:rPr>
+          <w:lang w:val="en-GB"/>
+        </w:rPr>
+        <w:t>([bool],[bool])</w:t>
+      </w:r>
+    </w:p>
+    <w:p>
+      <w:pPr>
+        <w:pStyle w:val="Inhalt"/>
+        <w:rPr>
+          <w:lang w:val="en-GB"/>
+        </w:rPr>
+      </w:pPr>
+      <w:r>
+        <w:rPr>
+          <w:lang w:val="en-GB"/>
+        </w:rPr>
+        <w:t xml:space="preserve">:out() </w:t>
+      </w:r>
+      <w:r>
+        <w:rPr>
+          <w:rStyle w:val="Kommentar"/>
+        </w:rPr>
+        <w:t>–-</w:t>
+      </w:r>
+      <w:proofErr w:type="spellStart"/>
+      <w:r>
+        <w:rPr>
+          <w:rStyle w:val="Kommentar"/>
+        </w:rPr>
+        <w:t>nur</w:t>
+      </w:r>
+      <w:proofErr w:type="spellEnd"/>
+      <w:r>
+        <w:rPr>
+          <w:rStyle w:val="Kommentar"/>
+        </w:rPr>
+        <w:t xml:space="preserve"> Wert</w:t>
+      </w:r>
+    </w:p>
+    <w:p>
+      <w:pPr>
+        <w:pStyle w:val="berschrift1"/>
+        <w:rPr>
+          <w:lang w:val="en-GB"/>
+        </w:rPr>
+      </w:pPr>
+      <w:r>
+        <w:rPr>
+          <w:lang w:val="en-GB"/>
+        </w:rPr>
+        <w:t>Set [</w:t>
+      </w:r>
+      <w:proofErr w:type="spellStart"/>
+      <w:r>
+        <w:rPr>
+          <w:lang w:val="en-GB"/>
+        </w:rPr>
+        <w:t>tVar</w:t>
+      </w:r>
+      <w:proofErr w:type="spellEnd"/>
+      <w:r>
+        <w:rPr>
+          <w:lang w:val="en-GB"/>
+        </w:rPr>
+        <w:t>]</w:t>
+      </w:r>
+    </w:p>
+    <w:p>
+      <w:pPr>
+        <w:pStyle w:val="Inhalt"/>
+        <w:rPr>
+          <w:lang w:val="en-GB"/>
+        </w:rPr>
+      </w:pPr>
+      <w:r>
+        <w:rPr>
+          <w:lang w:val="en-GB"/>
+        </w:rPr>
+        <w:t>:</w:t>
+      </w:r>
+      <w:proofErr w:type="spellStart"/>
+      <w:r>
+        <w:rPr>
+          <w:lang w:val="en-GB"/>
+        </w:rPr>
+        <w:t>setName</w:t>
+      </w:r>
+      <w:proofErr w:type="spellEnd"/>
+      <w:r>
+        <w:rPr>
+          <w:lang w:val="en-GB"/>
+        </w:rPr>
+        <w:t>([string])</w:t>
+      </w:r>
+    </w:p>
+    <w:p>
+      <w:pPr>
+        <w:pStyle w:val="Inhalt"/>
+        <w:rPr>
+          <w:lang w:val="en-GB"/>
+        </w:rPr>
+      </w:pPr>
+      <w:r>
+        <w:rPr>
+          <w:lang w:val="en-GB"/>
+        </w:rPr>
+        <w:t>:</w:t>
+      </w:r>
+      <w:proofErr w:type="spellStart"/>
+      <w:r>
+        <w:rPr>
+          <w:lang w:val="en-GB"/>
+        </w:rPr>
+        <w:t>setUnit</w:t>
+      </w:r>
+      <w:proofErr w:type="spellEnd"/>
+      <w:r>
+        <w:rPr>
+          <w:lang w:val="en-GB"/>
+        </w:rPr>
+        <w:t>([string])</w:t>
+      </w:r>
+    </w:p>
+    <w:p>
+      <w:pPr>
+        <w:pStyle w:val="Inhalt"/>
+        <w:rPr>
+          <w:rStyle w:val="Kommentar"/>
+          <w:lang w:val="de-AT"/>
+        </w:rPr>
+      </w:pPr>
+      <w:proofErr w:type="gramStart"/>
+      <w:r>
+        <w:rPr>
+          <w:lang w:val="en-GB"/>
+        </w:rPr>
+        <w:t>:</w:t>
+      </w:r>
+      <w:r>
+        <w:rPr>
+          <w:lang w:val="en-GB"/>
+        </w:rPr>
+        <w:t>clean</w:t>
+      </w:r>
+      <w:proofErr w:type="gramEnd"/>
+      <w:r>
+        <w:rPr>
+          <w:lang w:val="en-GB"/>
         </w:rPr>
         <w:t xml:space="preserve">(name[string]) </w:t>
       </w:r>
       <w:r>
         <w:rPr>
           <w:rStyle w:val="Kommentar"/>
-          <w:lang w:val="de-AT"/>
-        </w:rPr>
-        <w:t xml:space="preserve">–-berechn. </w:t>
+        </w:rPr>
+        <w:t>–-</w:t>
+      </w:r>
+      <w:proofErr w:type="spellStart"/>
+      <w:r>
+        <w:rPr>
+          <w:rStyle w:val="Kommentar"/>
+        </w:rPr>
+        <w:t>berechn</w:t>
+      </w:r>
+      <w:proofErr w:type="spellEnd"/>
+      <w:r>
+        <w:rPr>
+          <w:rStyle w:val="Kommentar"/>
+        </w:rPr>
+        <w:t xml:space="preserve">. </w:t>
       </w:r>
       <w:proofErr w:type="spellStart"/>
       <w:r>

</xml_diff>